<commit_message>
Modificacion general de archivos fuentes.
</commit_message>
<xml_diff>
--- a/USB_Lenguage_Programation/Parcial_2/Resolucion_Parcial2_JuniorLara.docx
+++ b/USB_Lenguage_Programation/Parcial_2/Resolucion_Parcial2_JuniorLara.docx
@@ -164,25 +164,7 @@
           <w:sz w:val="24"/>
           <w:szCs w:val="24"/>
         </w:rPr>
-        <w:t xml:space="preserve">Trimestre: Septiembre - </w:t>
-      </w:r>
-      <w:proofErr w:type="gramStart"/>
-      <w:r>
-        <w:rPr>
-          <w:rFonts w:ascii="Georgia" w:hAnsi="Georgia" w:cs="Arial"/>
-          <w:sz w:val="24"/>
-          <w:szCs w:val="24"/>
-        </w:rPr>
-        <w:t>Diciembre</w:t>
-      </w:r>
-      <w:proofErr w:type="gramEnd"/>
-      <w:r>
-        <w:rPr>
-          <w:rFonts w:ascii="Georgia" w:hAnsi="Georgia" w:cs="Arial"/>
-          <w:sz w:val="24"/>
-          <w:szCs w:val="24"/>
-        </w:rPr>
-        <w:t xml:space="preserve"> 2023</w:t>
+        <w:t>Trimestre: Septiembre - Diciembre 2023</w:t>
       </w:r>
     </w:p>
     <w:p>
@@ -545,7 +527,23 @@
           <w:sz w:val="24"/>
           <w:szCs w:val="24"/>
         </w:rPr>
-        <w:t>Todos los códigos, este propio documento, documento oficial del enunciado de examen 1 serán cargados en:</w:t>
+        <w:t xml:space="preserve">Todos los códigos, este propio documento, documento oficial del enunciado de examen </w:t>
+      </w:r>
+      <w:r>
+        <w:rPr>
+          <w:rFonts w:ascii="Georgia" w:hAnsi="Georgia"/>
+          <w:sz w:val="24"/>
+          <w:szCs w:val="24"/>
+        </w:rPr>
+        <w:t>2 y otras evaluaciones de la materia</w:t>
+      </w:r>
+      <w:r>
+        <w:rPr>
+          <w:rFonts w:ascii="Georgia" w:hAnsi="Georgia"/>
+          <w:sz w:val="24"/>
+          <w:szCs w:val="24"/>
+        </w:rPr>
+        <w:t xml:space="preserve"> serán cargados en:</w:t>
       </w:r>
     </w:p>
     <w:p>
@@ -808,7 +806,15 @@
           <w:sz w:val="24"/>
           <w:szCs w:val="24"/>
         </w:rPr>
-        <w:t xml:space="preserve">por </w:t>
+        <w:t>según</w:t>
+      </w:r>
+      <w:r>
+        <w:rPr>
+          <w:rFonts w:ascii="Georgia" w:hAnsi="Georgia"/>
+          <w:sz w:val="24"/>
+          <w:szCs w:val="24"/>
+        </w:rPr>
+        <w:t xml:space="preserve"> </w:t>
       </w:r>
       <w:r>
         <w:rPr>
@@ -832,23 +838,39 @@
           <w:sz w:val="24"/>
           <w:szCs w:val="24"/>
         </w:rPr>
-        <w:t xml:space="preserve"> “</w:t>
-      </w:r>
-      <w:r>
-        <w:rPr>
-          <w:rFonts w:ascii="Georgia" w:hAnsi="Georgia"/>
-          <w:sz w:val="24"/>
-          <w:szCs w:val="24"/>
-        </w:rPr>
-        <w:t>Lara</w:t>
-      </w:r>
-      <w:r>
-        <w:rPr>
-          <w:rFonts w:ascii="Georgia" w:hAnsi="Georgia"/>
-          <w:sz w:val="24"/>
-          <w:szCs w:val="24"/>
-        </w:rPr>
-        <w:t xml:space="preserve">” es </w:t>
+        <w:t xml:space="preserve"> </w:t>
+      </w:r>
+      <w:r>
+        <w:rPr>
+          <w:rFonts w:ascii="Georgia" w:hAnsi="Georgia"/>
+          <w:sz w:val="24"/>
+          <w:szCs w:val="24"/>
+        </w:rPr>
+        <w:t>Lar</w:t>
+      </w:r>
+      <w:r>
+        <w:rPr>
+          <w:rFonts w:ascii="Georgia" w:hAnsi="Georgia"/>
+          <w:sz w:val="24"/>
+          <w:szCs w:val="24"/>
+        </w:rPr>
+        <w:t>a</w:t>
+      </w:r>
+      <w:r>
+        <w:rPr>
+          <w:rFonts w:ascii="Georgia" w:hAnsi="Georgia"/>
+          <w:sz w:val="24"/>
+          <w:szCs w:val="24"/>
+        </w:rPr>
+        <w:t xml:space="preserve"> es </w:t>
+      </w:r>
+      <w:r>
+        <w:rPr>
+          <w:rFonts w:ascii="Georgia" w:hAnsi="Georgia"/>
+          <w:sz w:val="24"/>
+          <w:szCs w:val="24"/>
+        </w:rPr>
+        <w:t>“</w:t>
       </w:r>
       <w:proofErr w:type="spellStart"/>
       <w:r>
@@ -860,6 +882,14 @@
         <w:t>Lua</w:t>
       </w:r>
       <w:proofErr w:type="spellEnd"/>
+      <w:r>
+        <w:rPr>
+          <w:rFonts w:ascii="Georgia" w:hAnsi="Georgia"/>
+          <w:sz w:val="24"/>
+          <w:szCs w:val="24"/>
+        </w:rPr>
+        <w:t>”</w:t>
+      </w:r>
       <w:r>
         <w:rPr>
           <w:rFonts w:ascii="Georgia" w:hAnsi="Georgia"/>
@@ -1401,18 +1431,140 @@
           <w:sz w:val="24"/>
           <w:szCs w:val="24"/>
         </w:rPr>
-        <w:t>Se escoge Python 3 como lenguaje de programación.</w:t>
-      </w:r>
-    </w:p>
-    <w:p>
-      <w:pPr>
-        <w:jc w:val="both"/>
-        <w:rPr>
-          <w:rFonts w:ascii="Georgia" w:hAnsi="Georgia"/>
-          <w:sz w:val="24"/>
-          <w:szCs w:val="24"/>
-        </w:rPr>
-      </w:pPr>
+        <w:t>Se escoge Python3 como lenguaje de programación.</w:t>
+      </w:r>
+    </w:p>
+    <w:p>
+      <w:pPr>
+        <w:pStyle w:val="Prrafodelista"/>
+        <w:jc w:val="both"/>
+        <w:rPr>
+          <w:rFonts w:ascii="Georgia" w:hAnsi="Georgia"/>
+          <w:sz w:val="24"/>
+          <w:szCs w:val="24"/>
+        </w:rPr>
+      </w:pPr>
+    </w:p>
+    <w:p>
+      <w:pPr>
+        <w:pStyle w:val="Prrafodelista"/>
+        <w:jc w:val="both"/>
+        <w:rPr>
+          <w:rFonts w:ascii="Georgia" w:hAnsi="Georgia"/>
+          <w:sz w:val="24"/>
+          <w:szCs w:val="24"/>
+        </w:rPr>
+      </w:pPr>
+      <w:r>
+        <w:rPr>
+          <w:rFonts w:ascii="Georgia" w:hAnsi="Georgia"/>
+          <w:sz w:val="24"/>
+          <w:szCs w:val="24"/>
+        </w:rPr>
+        <w:t>En el siguiente link encontrara los siguientes archivos esenciales:</w:t>
+      </w:r>
+    </w:p>
+    <w:p>
+      <w:pPr>
+        <w:pStyle w:val="Prrafodelista"/>
+        <w:numPr>
+          <w:ilvl w:val="0"/>
+          <w:numId w:val="11"/>
+        </w:numPr>
+        <w:jc w:val="both"/>
+        <w:rPr>
+          <w:rFonts w:ascii="Georgia" w:hAnsi="Georgia"/>
+          <w:sz w:val="24"/>
+          <w:szCs w:val="24"/>
+        </w:rPr>
+      </w:pPr>
+      <w:r>
+        <w:rPr>
+          <w:rFonts w:ascii="Georgia" w:hAnsi="Georgia"/>
+          <w:sz w:val="24"/>
+          <w:szCs w:val="24"/>
+        </w:rPr>
+        <w:t>Pregunta_2_respuesta.py</w:t>
+      </w:r>
+    </w:p>
+    <w:p>
+      <w:pPr>
+        <w:pStyle w:val="Prrafodelista"/>
+        <w:numPr>
+          <w:ilvl w:val="0"/>
+          <w:numId w:val="11"/>
+        </w:numPr>
+        <w:jc w:val="both"/>
+        <w:rPr>
+          <w:rFonts w:ascii="Georgia" w:hAnsi="Georgia"/>
+          <w:sz w:val="24"/>
+          <w:szCs w:val="24"/>
+        </w:rPr>
+      </w:pPr>
+      <w:r>
+        <w:rPr>
+          <w:rFonts w:ascii="Georgia" w:hAnsi="Georgia"/>
+          <w:sz w:val="24"/>
+          <w:szCs w:val="24"/>
+        </w:rPr>
+        <w:t>AritmeticExprCalculator.py</w:t>
+      </w:r>
+    </w:p>
+    <w:p>
+      <w:pPr>
+        <w:pStyle w:val="Prrafodelista"/>
+        <w:numPr>
+          <w:ilvl w:val="0"/>
+          <w:numId w:val="11"/>
+        </w:numPr>
+        <w:jc w:val="both"/>
+        <w:rPr>
+          <w:rFonts w:ascii="Georgia" w:hAnsi="Georgia"/>
+          <w:sz w:val="24"/>
+          <w:szCs w:val="24"/>
+        </w:rPr>
+      </w:pPr>
+      <w:r>
+        <w:rPr>
+          <w:rFonts w:ascii="Georgia" w:hAnsi="Georgia"/>
+          <w:sz w:val="24"/>
+          <w:szCs w:val="24"/>
+        </w:rPr>
+        <w:t>test_AritmeticExprCalculator.py</w:t>
+      </w:r>
+    </w:p>
+    <w:p>
+      <w:pPr>
+        <w:pStyle w:val="Prrafodelista"/>
+        <w:jc w:val="both"/>
+        <w:rPr>
+          <w:rFonts w:ascii="Georgia" w:hAnsi="Georgia"/>
+          <w:sz w:val="24"/>
+          <w:szCs w:val="24"/>
+        </w:rPr>
+      </w:pPr>
+    </w:p>
+    <w:p>
+      <w:pPr>
+        <w:pStyle w:val="Prrafodelista"/>
+        <w:jc w:val="both"/>
+        <w:rPr>
+          <w:rFonts w:ascii="Georgia" w:hAnsi="Georgia"/>
+          <w:sz w:val="24"/>
+          <w:szCs w:val="24"/>
+        </w:rPr>
+      </w:pPr>
+      <w:hyperlink r:id="rId7" w:history="1">
+        <w:r>
+          <w:rPr>
+            <w:rStyle w:val="Hipervnculo"/>
+            <w:rFonts w:ascii="Georgia" w:hAnsi="Georgia"/>
+            <w:sz w:val="24"/>
+            <w:szCs w:val="24"/>
+          </w:rPr>
+          <w:t>https://github.com/JMLTUnderCode/Programming/tree/main/USB_Lenguage_Programation/Parcial_2/Source_Pregunta2</w:t>
+        </w:r>
+      </w:hyperlink>
       <w:r>
         <w:rPr>
           <w:rFonts w:ascii="Georgia" w:hAnsi="Georgia"/>
@@ -1424,13 +1576,396 @@
     </w:p>
     <w:p>
       <w:pPr>
-        <w:jc w:val="both"/>
-        <w:rPr>
-          <w:rFonts w:ascii="Georgia" w:hAnsi="Georgia"/>
-          <w:sz w:val="24"/>
-          <w:szCs w:val="24"/>
-        </w:rPr>
-      </w:pPr>
+        <w:pStyle w:val="Prrafodelista"/>
+        <w:jc w:val="both"/>
+        <w:rPr>
+          <w:rFonts w:ascii="Georgia" w:hAnsi="Georgia"/>
+          <w:sz w:val="24"/>
+          <w:szCs w:val="24"/>
+        </w:rPr>
+      </w:pPr>
+    </w:p>
+    <w:p>
+      <w:pPr>
+        <w:pStyle w:val="Prrafodelista"/>
+        <w:jc w:val="both"/>
+        <w:rPr>
+          <w:rFonts w:ascii="Georgia" w:hAnsi="Georgia"/>
+          <w:sz w:val="24"/>
+          <w:szCs w:val="24"/>
+        </w:rPr>
+      </w:pPr>
+      <w:r>
+        <w:rPr>
+          <w:rFonts w:ascii="Georgia" w:hAnsi="Georgia"/>
+          <w:sz w:val="24"/>
+          <w:szCs w:val="24"/>
+        </w:rPr>
+        <w:lastRenderedPageBreak/>
+        <w:t xml:space="preserve">La ejecución del archivo fuente principal se realiza </w:t>
+      </w:r>
+      <w:r>
+        <w:rPr>
+          <w:rFonts w:ascii="Georgia" w:hAnsi="Georgia"/>
+          <w:sz w:val="24"/>
+          <w:szCs w:val="24"/>
+        </w:rPr>
+        <w:t>por consola con:</w:t>
+      </w:r>
+      <w:r>
+        <w:rPr>
+          <w:rFonts w:ascii="Georgia" w:hAnsi="Georgia"/>
+          <w:sz w:val="24"/>
+          <w:szCs w:val="24"/>
+        </w:rPr>
+        <w:br/>
+      </w:r>
+    </w:p>
+    <w:p>
+      <w:pPr>
+        <w:pStyle w:val="Prrafodelista"/>
+        <w:jc w:val="center"/>
+        <w:rPr>
+          <w:rFonts w:ascii="Consolas" w:hAnsi="Consolas"/>
+          <w:sz w:val="24"/>
+          <w:szCs w:val="24"/>
+        </w:rPr>
+      </w:pPr>
+      <w:r>
+        <w:rPr>
+          <w:rFonts w:ascii="Consolas" w:hAnsi="Consolas"/>
+          <w:sz w:val="24"/>
+          <w:szCs w:val="24"/>
+        </w:rPr>
+        <w:t>[</w:t>
+      </w:r>
+      <w:proofErr w:type="spellStart"/>
+      <w:r>
+        <w:rPr>
+          <w:rFonts w:ascii="Consolas" w:hAnsi="Consolas"/>
+          <w:sz w:val="24"/>
+          <w:szCs w:val="24"/>
+        </w:rPr>
+        <w:t>py</w:t>
+      </w:r>
+      <w:proofErr w:type="spellEnd"/>
+      <w:r>
+        <w:rPr>
+          <w:rFonts w:ascii="Consolas" w:hAnsi="Consolas"/>
+          <w:sz w:val="24"/>
+          <w:szCs w:val="24"/>
+        </w:rPr>
+        <w:t xml:space="preserve"> o python3] Pregunta_2_respuesta.py</w:t>
+      </w:r>
+      <w:r>
+        <w:rPr>
+          <w:rFonts w:ascii="Consolas" w:hAnsi="Consolas"/>
+          <w:sz w:val="24"/>
+          <w:szCs w:val="24"/>
+        </w:rPr>
+        <w:br/>
+      </w:r>
+    </w:p>
+    <w:p>
+      <w:pPr>
+        <w:pStyle w:val="Prrafodelista"/>
+        <w:jc w:val="both"/>
+        <w:rPr>
+          <w:rFonts w:ascii="Georgia" w:hAnsi="Georgia"/>
+          <w:sz w:val="24"/>
+          <w:szCs w:val="24"/>
+        </w:rPr>
+      </w:pPr>
+      <w:r>
+        <w:rPr>
+          <w:rFonts w:ascii="Georgia" w:hAnsi="Georgia"/>
+          <w:sz w:val="24"/>
+          <w:szCs w:val="24"/>
+        </w:rPr>
+        <w:t xml:space="preserve">En el caso de la cobertura se requiere que haga la instalación </w:t>
+      </w:r>
+      <w:proofErr w:type="spellStart"/>
+      <w:r>
+        <w:rPr>
+          <w:rFonts w:ascii="Consolas" w:hAnsi="Consolas"/>
+          <w:b/>
+          <w:bCs/>
+          <w:sz w:val="24"/>
+          <w:szCs w:val="24"/>
+        </w:rPr>
+        <w:t>pytest</w:t>
+      </w:r>
+      <w:proofErr w:type="spellEnd"/>
+      <w:r>
+        <w:rPr>
+          <w:rFonts w:ascii="Georgia" w:hAnsi="Georgia"/>
+          <w:sz w:val="24"/>
+          <w:szCs w:val="24"/>
+        </w:rPr>
+        <w:t xml:space="preserve"> y </w:t>
+      </w:r>
+      <w:proofErr w:type="spellStart"/>
+      <w:r>
+        <w:rPr>
+          <w:rFonts w:ascii="Consolas" w:hAnsi="Consolas"/>
+          <w:b/>
+          <w:bCs/>
+          <w:sz w:val="24"/>
+          <w:szCs w:val="24"/>
+        </w:rPr>
+        <w:t>coverage</w:t>
+      </w:r>
+      <w:proofErr w:type="spellEnd"/>
+      <w:r>
+        <w:rPr>
+          <w:rFonts w:ascii="Georgia" w:hAnsi="Georgia"/>
+          <w:sz w:val="24"/>
+          <w:szCs w:val="24"/>
+        </w:rPr>
+        <w:t xml:space="preserve"> en su sistema operativo basado en Linux. Es decir, realice los siguientes pasos:</w:t>
+      </w:r>
+    </w:p>
+    <w:p>
+      <w:pPr>
+        <w:pStyle w:val="Prrafodelista"/>
+        <w:jc w:val="both"/>
+        <w:rPr>
+          <w:rFonts w:ascii="Georgia" w:hAnsi="Georgia"/>
+          <w:sz w:val="24"/>
+          <w:szCs w:val="24"/>
+        </w:rPr>
+      </w:pPr>
+    </w:p>
+    <w:p>
+      <w:pPr>
+        <w:pStyle w:val="Prrafodelista"/>
+        <w:jc w:val="center"/>
+        <w:rPr>
+          <w:rFonts w:ascii="Consolas" w:hAnsi="Consolas"/>
+          <w:sz w:val="24"/>
+          <w:szCs w:val="24"/>
+          <w:lang w:val="en-US"/>
+        </w:rPr>
+      </w:pPr>
+      <w:r>
+        <w:rPr>
+          <w:rFonts w:ascii="Consolas" w:hAnsi="Consolas"/>
+          <w:sz w:val="24"/>
+          <w:szCs w:val="24"/>
+          <w:lang w:val="en-US"/>
+        </w:rPr>
+        <w:t xml:space="preserve">pip install </w:t>
+      </w:r>
+      <w:proofErr w:type="spellStart"/>
+      <w:r>
+        <w:rPr>
+          <w:rFonts w:ascii="Consolas" w:hAnsi="Consolas"/>
+          <w:sz w:val="24"/>
+          <w:szCs w:val="24"/>
+          <w:lang w:val="en-US"/>
+        </w:rPr>
+        <w:t>pytest</w:t>
+      </w:r>
+      <w:proofErr w:type="spellEnd"/>
+    </w:p>
+    <w:p>
+      <w:pPr>
+        <w:pStyle w:val="Prrafodelista"/>
+        <w:jc w:val="center"/>
+        <w:rPr>
+          <w:rFonts w:ascii="Consolas" w:hAnsi="Consolas"/>
+          <w:sz w:val="24"/>
+          <w:szCs w:val="24"/>
+          <w:lang w:val="en-US"/>
+        </w:rPr>
+      </w:pPr>
+      <w:r>
+        <w:rPr>
+          <w:rFonts w:ascii="Consolas" w:hAnsi="Consolas"/>
+          <w:sz w:val="24"/>
+          <w:szCs w:val="24"/>
+          <w:lang w:val="en-US"/>
+        </w:rPr>
+        <w:t>pip install coverage</w:t>
+      </w:r>
+    </w:p>
+    <w:p>
+      <w:pPr>
+        <w:pStyle w:val="Prrafodelista"/>
+        <w:jc w:val="center"/>
+        <w:rPr>
+          <w:rFonts w:ascii="Consolas" w:hAnsi="Consolas"/>
+          <w:sz w:val="24"/>
+          <w:szCs w:val="24"/>
+          <w:lang w:val="en-US"/>
+        </w:rPr>
+      </w:pPr>
+    </w:p>
+    <w:p>
+      <w:pPr>
+        <w:pStyle w:val="Prrafodelista"/>
+        <w:rPr>
+          <w:rFonts w:ascii="Georgia" w:hAnsi="Georgia"/>
+          <w:sz w:val="24"/>
+          <w:szCs w:val="24"/>
+        </w:rPr>
+      </w:pPr>
+      <w:r>
+        <w:rPr>
+          <w:rFonts w:ascii="Georgia" w:hAnsi="Georgia"/>
+          <w:sz w:val="24"/>
+          <w:szCs w:val="24"/>
+        </w:rPr>
+        <w:t>Luego debe realizar la siguiente corrida en consola:</w:t>
+      </w:r>
+      <w:r>
+        <w:rPr>
+          <w:rFonts w:ascii="Georgia" w:hAnsi="Georgia"/>
+          <w:sz w:val="24"/>
+          <w:szCs w:val="24"/>
+        </w:rPr>
+        <w:br/>
+      </w:r>
+    </w:p>
+    <w:p>
+      <w:pPr>
+        <w:pStyle w:val="Prrafodelista"/>
+        <w:jc w:val="center"/>
+        <w:rPr>
+          <w:rFonts w:ascii="Consolas" w:hAnsi="Consolas"/>
+          <w:sz w:val="24"/>
+          <w:szCs w:val="24"/>
+          <w:lang w:val="en-US"/>
+        </w:rPr>
+      </w:pPr>
+      <w:r>
+        <w:rPr>
+          <w:rFonts w:ascii="Consolas" w:hAnsi="Consolas"/>
+          <w:sz w:val="24"/>
+          <w:szCs w:val="24"/>
+          <w:lang w:val="en-US"/>
+        </w:rPr>
+        <w:t xml:space="preserve">coverage run -m </w:t>
+      </w:r>
+      <w:proofErr w:type="spellStart"/>
+      <w:r>
+        <w:rPr>
+          <w:rFonts w:ascii="Consolas" w:hAnsi="Consolas"/>
+          <w:sz w:val="24"/>
+          <w:szCs w:val="24"/>
+          <w:lang w:val="en-US"/>
+        </w:rPr>
+        <w:t>pytest</w:t>
+      </w:r>
+      <w:proofErr w:type="spellEnd"/>
+      <w:r>
+        <w:rPr>
+          <w:rFonts w:ascii="Consolas" w:hAnsi="Consolas"/>
+          <w:sz w:val="24"/>
+          <w:szCs w:val="24"/>
+          <w:lang w:val="en-US"/>
+        </w:rPr>
+        <w:t xml:space="preserve"> test_AritmeticExprCalculator.py</w:t>
+      </w:r>
+    </w:p>
+    <w:p>
+      <w:pPr>
+        <w:pStyle w:val="Prrafodelista"/>
+        <w:rPr>
+          <w:rFonts w:ascii="Georgia" w:hAnsi="Georgia"/>
+          <w:sz w:val="24"/>
+          <w:szCs w:val="24"/>
+        </w:rPr>
+      </w:pPr>
+      <w:r>
+        <w:rPr>
+          <w:rFonts w:ascii="Georgia" w:hAnsi="Georgia"/>
+          <w:sz w:val="24"/>
+          <w:szCs w:val="24"/>
+        </w:rPr>
+        <w:br/>
+        <w:t xml:space="preserve">Mostrándole en pantalla la </w:t>
+      </w:r>
+      <w:r>
+        <w:rPr>
+          <w:rFonts w:ascii="Georgia" w:hAnsi="Georgia"/>
+          <w:sz w:val="24"/>
+          <w:szCs w:val="24"/>
+        </w:rPr>
+        <w:t>ejecución correcta de las pruebas unitarias. Luego para ver la información detallada de la cobertura debe escribir en consola:</w:t>
+      </w:r>
+    </w:p>
+    <w:p>
+      <w:pPr>
+        <w:jc w:val="center"/>
+        <w:rPr>
+          <w:rFonts w:ascii="Consolas" w:hAnsi="Consolas"/>
+          <w:sz w:val="24"/>
+          <w:szCs w:val="24"/>
+        </w:rPr>
+      </w:pPr>
+      <w:proofErr w:type="spellStart"/>
+      <w:r>
+        <w:rPr>
+          <w:rFonts w:ascii="Consolas" w:hAnsi="Consolas"/>
+          <w:sz w:val="24"/>
+          <w:szCs w:val="24"/>
+        </w:rPr>
+        <w:t>coverage</w:t>
+      </w:r>
+      <w:proofErr w:type="spellEnd"/>
+      <w:r>
+        <w:rPr>
+          <w:rFonts w:ascii="Consolas" w:hAnsi="Consolas"/>
+          <w:sz w:val="24"/>
+          <w:szCs w:val="24"/>
+        </w:rPr>
+        <w:t xml:space="preserve"> </w:t>
+      </w:r>
+      <w:proofErr w:type="spellStart"/>
+      <w:r>
+        <w:rPr>
+          <w:rFonts w:ascii="Consolas" w:hAnsi="Consolas"/>
+          <w:sz w:val="24"/>
+          <w:szCs w:val="24"/>
+        </w:rPr>
+        <w:t>report</w:t>
+      </w:r>
+      <w:proofErr w:type="spellEnd"/>
+      <w:r>
+        <w:rPr>
+          <w:rFonts w:ascii="Consolas" w:hAnsi="Consolas"/>
+          <w:sz w:val="24"/>
+          <w:szCs w:val="24"/>
+        </w:rPr>
+        <w:t xml:space="preserve"> -m</w:t>
+      </w:r>
+    </w:p>
+    <w:p>
+      <w:pPr>
+        <w:jc w:val="both"/>
+        <w:rPr>
+          <w:rFonts w:ascii="Georgia" w:hAnsi="Georgia"/>
+          <w:sz w:val="24"/>
+          <w:szCs w:val="24"/>
+        </w:rPr>
+      </w:pPr>
+      <w:r>
+        <w:rPr>
+          <w:rFonts w:ascii="Georgia" w:hAnsi="Georgia"/>
+          <w:sz w:val="24"/>
+          <w:szCs w:val="24"/>
+        </w:rPr>
+        <w:tab/>
+      </w:r>
+      <w:r>
+        <w:rPr>
+          <w:rFonts w:ascii="Georgia" w:hAnsi="Georgia"/>
+          <w:sz w:val="24"/>
+          <w:szCs w:val="24"/>
+        </w:rPr>
+        <w:t>Cuyos resultados corresponden a un 100% de cobertura.</w:t>
+      </w:r>
     </w:p>
     <w:p>
       <w:pPr>
@@ -2021,6 +2556,118 @@
     </w:lvl>
   </w:abstractNum>
   <w:abstractNum w:abstractNumId="2" w15:restartNumberingAfterBreak="0">
+    <w:nsid w:val="15D53B43"/>
+    <w:multiLevelType w:val="hybridMultilevel"/>
+    <w:tmpl w:val="4026690C"/>
+    <w:lvl w:ilvl="0" w:tplc="FE36FD62">
+      <w:numFmt w:val="bullet"/>
+      <w:lvlText w:val=""/>
+      <w:lvlJc w:val="left"/>
+      <w:pPr>
+        <w:ind w:left="1080" w:hanging="360"/>
+      </w:pPr>
+      <w:rPr>
+        <w:rFonts w:ascii="Wingdings" w:eastAsiaTheme="minorHAnsi" w:hAnsi="Wingdings" w:cstheme="minorBidi" w:hint="default"/>
+      </w:rPr>
+    </w:lvl>
+    <w:lvl w:ilvl="1" w:tplc="0C0A0003" w:tentative="1">
+      <w:start w:val="1"/>
+      <w:numFmt w:val="bullet"/>
+      <w:lvlText w:val="o"/>
+      <w:lvlJc w:val="left"/>
+      <w:pPr>
+        <w:ind w:left="1800" w:hanging="360"/>
+      </w:pPr>
+      <w:rPr>
+        <w:rFonts w:ascii="Courier New" w:hAnsi="Courier New" w:cs="Courier New" w:hint="default"/>
+      </w:rPr>
+    </w:lvl>
+    <w:lvl w:ilvl="2" w:tplc="0C0A0005" w:tentative="1">
+      <w:start w:val="1"/>
+      <w:numFmt w:val="bullet"/>
+      <w:lvlText w:val=""/>
+      <w:lvlJc w:val="left"/>
+      <w:pPr>
+        <w:ind w:left="2520" w:hanging="360"/>
+      </w:pPr>
+      <w:rPr>
+        <w:rFonts w:ascii="Wingdings" w:hAnsi="Wingdings" w:hint="default"/>
+      </w:rPr>
+    </w:lvl>
+    <w:lvl w:ilvl="3" w:tplc="0C0A0001" w:tentative="1">
+      <w:start w:val="1"/>
+      <w:numFmt w:val="bullet"/>
+      <w:lvlText w:val=""/>
+      <w:lvlJc w:val="left"/>
+      <w:pPr>
+        <w:ind w:left="3240" w:hanging="360"/>
+      </w:pPr>
+      <w:rPr>
+        <w:rFonts w:ascii="Symbol" w:hAnsi="Symbol" w:hint="default"/>
+      </w:rPr>
+    </w:lvl>
+    <w:lvl w:ilvl="4" w:tplc="0C0A0003" w:tentative="1">
+      <w:start w:val="1"/>
+      <w:numFmt w:val="bullet"/>
+      <w:lvlText w:val="o"/>
+      <w:lvlJc w:val="left"/>
+      <w:pPr>
+        <w:ind w:left="3960" w:hanging="360"/>
+      </w:pPr>
+      <w:rPr>
+        <w:rFonts w:ascii="Courier New" w:hAnsi="Courier New" w:cs="Courier New" w:hint="default"/>
+      </w:rPr>
+    </w:lvl>
+    <w:lvl w:ilvl="5" w:tplc="0C0A0005" w:tentative="1">
+      <w:start w:val="1"/>
+      <w:numFmt w:val="bullet"/>
+      <w:lvlText w:val=""/>
+      <w:lvlJc w:val="left"/>
+      <w:pPr>
+        <w:ind w:left="4680" w:hanging="360"/>
+      </w:pPr>
+      <w:rPr>
+        <w:rFonts w:ascii="Wingdings" w:hAnsi="Wingdings" w:hint="default"/>
+      </w:rPr>
+    </w:lvl>
+    <w:lvl w:ilvl="6" w:tplc="0C0A0001" w:tentative="1">
+      <w:start w:val="1"/>
+      <w:numFmt w:val="bullet"/>
+      <w:lvlText w:val=""/>
+      <w:lvlJc w:val="left"/>
+      <w:pPr>
+        <w:ind w:left="5400" w:hanging="360"/>
+      </w:pPr>
+      <w:rPr>
+        <w:rFonts w:ascii="Symbol" w:hAnsi="Symbol" w:hint="default"/>
+      </w:rPr>
+    </w:lvl>
+    <w:lvl w:ilvl="7" w:tplc="0C0A0003" w:tentative="1">
+      <w:start w:val="1"/>
+      <w:numFmt w:val="bullet"/>
+      <w:lvlText w:val="o"/>
+      <w:lvlJc w:val="left"/>
+      <w:pPr>
+        <w:ind w:left="6120" w:hanging="360"/>
+      </w:pPr>
+      <w:rPr>
+        <w:rFonts w:ascii="Courier New" w:hAnsi="Courier New" w:cs="Courier New" w:hint="default"/>
+      </w:rPr>
+    </w:lvl>
+    <w:lvl w:ilvl="8" w:tplc="0C0A0005" w:tentative="1">
+      <w:start w:val="1"/>
+      <w:numFmt w:val="bullet"/>
+      <w:lvlText w:val=""/>
+      <w:lvlJc w:val="left"/>
+      <w:pPr>
+        <w:ind w:left="6840" w:hanging="360"/>
+      </w:pPr>
+      <w:rPr>
+        <w:rFonts w:ascii="Wingdings" w:hAnsi="Wingdings" w:hint="default"/>
+      </w:rPr>
+    </w:lvl>
+  </w:abstractNum>
+  <w:abstractNum w:abstractNumId="3" w15:restartNumberingAfterBreak="0">
     <w:nsid w:val="2E040F2D"/>
     <w:multiLevelType w:val="hybridMultilevel"/>
     <w:tmpl w:val="9C969A9A"/>
@@ -2109,7 +2756,7 @@
       </w:pPr>
     </w:lvl>
   </w:abstractNum>
-  <w:abstractNum w:abstractNumId="3" w15:restartNumberingAfterBreak="0">
+  <w:abstractNum w:abstractNumId="4" w15:restartNumberingAfterBreak="0">
     <w:nsid w:val="3AD714CA"/>
     <w:multiLevelType w:val="hybridMultilevel"/>
     <w:tmpl w:val="5F74769E"/>
@@ -2198,7 +2845,7 @@
       </w:pPr>
     </w:lvl>
   </w:abstractNum>
-  <w:abstractNum w:abstractNumId="4" w15:restartNumberingAfterBreak="0">
+  <w:abstractNum w:abstractNumId="5" w15:restartNumberingAfterBreak="0">
     <w:nsid w:val="3F5B4159"/>
     <w:multiLevelType w:val="hybridMultilevel"/>
     <w:tmpl w:val="CEDEC81C"/>
@@ -2287,7 +2934,7 @@
       </w:pPr>
     </w:lvl>
   </w:abstractNum>
-  <w:abstractNum w:abstractNumId="5" w15:restartNumberingAfterBreak="0">
+  <w:abstractNum w:abstractNumId="6" w15:restartNumberingAfterBreak="0">
     <w:nsid w:val="4CB20718"/>
     <w:multiLevelType w:val="hybridMultilevel"/>
     <w:tmpl w:val="4352108C"/>
@@ -2376,7 +3023,7 @@
       </w:pPr>
     </w:lvl>
   </w:abstractNum>
-  <w:abstractNum w:abstractNumId="6" w15:restartNumberingAfterBreak="0">
+  <w:abstractNum w:abstractNumId="7" w15:restartNumberingAfterBreak="0">
     <w:nsid w:val="65EE217D"/>
     <w:multiLevelType w:val="hybridMultilevel"/>
     <w:tmpl w:val="5D76D286"/>
@@ -2488,7 +3135,7 @@
       </w:rPr>
     </w:lvl>
   </w:abstractNum>
-  <w:abstractNum w:abstractNumId="7" w15:restartNumberingAfterBreak="0">
+  <w:abstractNum w:abstractNumId="8" w15:restartNumberingAfterBreak="0">
     <w:nsid w:val="66C31E3F"/>
     <w:multiLevelType w:val="hybridMultilevel"/>
     <w:tmpl w:val="25187A18"/>
@@ -2577,7 +3224,7 @@
       </w:pPr>
     </w:lvl>
   </w:abstractNum>
-  <w:abstractNum w:abstractNumId="8" w15:restartNumberingAfterBreak="0">
+  <w:abstractNum w:abstractNumId="9" w15:restartNumberingAfterBreak="0">
     <w:nsid w:val="6E4B7581"/>
     <w:multiLevelType w:val="hybridMultilevel"/>
     <w:tmpl w:val="53E02DB6"/>
@@ -2666,7 +3313,7 @@
       </w:pPr>
     </w:lvl>
   </w:abstractNum>
-  <w:abstractNum w:abstractNumId="9" w15:restartNumberingAfterBreak="0">
+  <w:abstractNum w:abstractNumId="10" w15:restartNumberingAfterBreak="0">
     <w:nsid w:val="76586F1A"/>
     <w:multiLevelType w:val="hybridMultilevel"/>
     <w:tmpl w:val="9EF6E772"/>
@@ -2779,34 +3426,37 @@
     </w:lvl>
   </w:abstractNum>
   <w:num w:numId="1">
+    <w:abstractNumId w:val="7"/>
+  </w:num>
+  <w:num w:numId="2">
+    <w:abstractNumId w:val="10"/>
+  </w:num>
+  <w:num w:numId="3">
+    <w:abstractNumId w:val="5"/>
+  </w:num>
+  <w:num w:numId="4">
     <w:abstractNumId w:val="6"/>
   </w:num>
-  <w:num w:numId="2">
+  <w:num w:numId="5">
+    <w:abstractNumId w:val="3"/>
+  </w:num>
+  <w:num w:numId="6">
     <w:abstractNumId w:val="9"/>
   </w:num>
-  <w:num w:numId="3">
-    <w:abstractNumId w:val="4"/>
-  </w:num>
-  <w:num w:numId="4">
-    <w:abstractNumId w:val="5"/>
-  </w:num>
-  <w:num w:numId="5">
-    <w:abstractNumId w:val="2"/>
-  </w:num>
-  <w:num w:numId="6">
+  <w:num w:numId="7">
     <w:abstractNumId w:val="8"/>
   </w:num>
-  <w:num w:numId="7">
-    <w:abstractNumId w:val="7"/>
-  </w:num>
   <w:num w:numId="8">
-    <w:abstractNumId w:val="3"/>
+    <w:abstractNumId w:val="4"/>
   </w:num>
   <w:num w:numId="9">
     <w:abstractNumId w:val="0"/>
   </w:num>
   <w:num w:numId="10">
     <w:abstractNumId w:val="1"/>
+  </w:num>
+  <w:num w:numId="11">
+    <w:abstractNumId w:val="2"/>
   </w:num>
 </w:numbering>
 </file>

</xml_diff>

<commit_message>
Inclusion de data respuesta 4
</commit_message>
<xml_diff>
--- a/USB_Lenguage_Programation/Parcial_2/Resolucion_Parcial2_JuniorLara.docx
+++ b/USB_Lenguage_Programation/Parcial_2/Resolucion_Parcial2_JuniorLara.docx
@@ -164,7 +164,25 @@
           <w:sz w:val="24"/>
           <w:szCs w:val="24"/>
         </w:rPr>
-        <w:t>Trimestre: Septiembre - Diciembre 2023</w:t>
+        <w:t xml:space="preserve">Trimestre: Septiembre - </w:t>
+      </w:r>
+      <w:proofErr w:type="gramStart"/>
+      <w:r>
+        <w:rPr>
+          <w:rFonts w:ascii="Georgia" w:hAnsi="Georgia" w:cs="Arial"/>
+          <w:sz w:val="24"/>
+          <w:szCs w:val="24"/>
+        </w:rPr>
+        <w:t>Diciembre</w:t>
+      </w:r>
+      <w:proofErr w:type="gramEnd"/>
+      <w:r>
+        <w:rPr>
+          <w:rFonts w:ascii="Georgia" w:hAnsi="Georgia" w:cs="Arial"/>
+          <w:sz w:val="24"/>
+          <w:szCs w:val="24"/>
+        </w:rPr>
+        <w:t xml:space="preserve"> 2023</w:t>
       </w:r>
     </w:p>
     <w:p>
@@ -1744,17 +1762,25 @@
           <w:rFonts w:ascii="Consolas" w:hAnsi="Consolas"/>
           <w:sz w:val="24"/>
           <w:szCs w:val="24"/>
-          <w:lang w:val="en-US"/>
-        </w:rPr>
-      </w:pPr>
+        </w:rPr>
+      </w:pPr>
+      <w:proofErr w:type="spellStart"/>
       <w:r>
         <w:rPr>
           <w:rFonts w:ascii="Consolas" w:hAnsi="Consolas"/>
           <w:sz w:val="24"/>
           <w:szCs w:val="24"/>
-          <w:lang w:val="en-US"/>
-        </w:rPr>
-        <w:t xml:space="preserve">pip install </w:t>
+        </w:rPr>
+        <w:t>pip</w:t>
+      </w:r>
+      <w:proofErr w:type="spellEnd"/>
+      <w:r>
+        <w:rPr>
+          <w:rFonts w:ascii="Consolas" w:hAnsi="Consolas"/>
+          <w:sz w:val="24"/>
+          <w:szCs w:val="24"/>
+        </w:rPr>
+        <w:t xml:space="preserve"> </w:t>
       </w:r>
       <w:proofErr w:type="spellStart"/>
       <w:r>
@@ -1762,7 +1788,24 @@
           <w:rFonts w:ascii="Consolas" w:hAnsi="Consolas"/>
           <w:sz w:val="24"/>
           <w:szCs w:val="24"/>
-          <w:lang w:val="en-US"/>
+        </w:rPr>
+        <w:t>install</w:t>
+      </w:r>
+      <w:proofErr w:type="spellEnd"/>
+      <w:r>
+        <w:rPr>
+          <w:rFonts w:ascii="Consolas" w:hAnsi="Consolas"/>
+          <w:sz w:val="24"/>
+          <w:szCs w:val="24"/>
+        </w:rPr>
+        <w:t xml:space="preserve"> </w:t>
+      </w:r>
+      <w:proofErr w:type="spellStart"/>
+      <w:r>
+        <w:rPr>
+          <w:rFonts w:ascii="Consolas" w:hAnsi="Consolas"/>
+          <w:sz w:val="24"/>
+          <w:szCs w:val="24"/>
         </w:rPr>
         <w:t>pytest</w:t>
       </w:r>
@@ -1776,18 +1819,54 @@
           <w:rFonts w:ascii="Consolas" w:hAnsi="Consolas"/>
           <w:sz w:val="24"/>
           <w:szCs w:val="24"/>
-          <w:lang w:val="en-US"/>
-        </w:rPr>
-      </w:pPr>
+        </w:rPr>
+      </w:pPr>
+      <w:proofErr w:type="spellStart"/>
       <w:r>
         <w:rPr>
           <w:rFonts w:ascii="Consolas" w:hAnsi="Consolas"/>
           <w:sz w:val="24"/>
           <w:szCs w:val="24"/>
-          <w:lang w:val="en-US"/>
-        </w:rPr>
-        <w:t>pip install coverage</w:t>
-      </w:r>
+        </w:rPr>
+        <w:t>pip</w:t>
+      </w:r>
+      <w:proofErr w:type="spellEnd"/>
+      <w:r>
+        <w:rPr>
+          <w:rFonts w:ascii="Consolas" w:hAnsi="Consolas"/>
+          <w:sz w:val="24"/>
+          <w:szCs w:val="24"/>
+        </w:rPr>
+        <w:t xml:space="preserve"> </w:t>
+      </w:r>
+      <w:proofErr w:type="spellStart"/>
+      <w:r>
+        <w:rPr>
+          <w:rFonts w:ascii="Consolas" w:hAnsi="Consolas"/>
+          <w:sz w:val="24"/>
+          <w:szCs w:val="24"/>
+        </w:rPr>
+        <w:t>install</w:t>
+      </w:r>
+      <w:proofErr w:type="spellEnd"/>
+      <w:r>
+        <w:rPr>
+          <w:rFonts w:ascii="Consolas" w:hAnsi="Consolas"/>
+          <w:sz w:val="24"/>
+          <w:szCs w:val="24"/>
+        </w:rPr>
+        <w:t xml:space="preserve"> </w:t>
+      </w:r>
+      <w:proofErr w:type="spellStart"/>
+      <w:r>
+        <w:rPr>
+          <w:rFonts w:ascii="Consolas" w:hAnsi="Consolas"/>
+          <w:sz w:val="24"/>
+          <w:szCs w:val="24"/>
+        </w:rPr>
+        <w:t>coverage</w:t>
+      </w:r>
+      <w:proofErr w:type="spellEnd"/>
     </w:p>
     <w:p>
       <w:pPr>
@@ -1797,7 +1876,6 @@
           <w:rFonts w:ascii="Consolas" w:hAnsi="Consolas"/>
           <w:sz w:val="24"/>
           <w:szCs w:val="24"/>
-          <w:lang w:val="en-US"/>
         </w:rPr>
       </w:pPr>
     </w:p>
@@ -1884,6 +1962,13 @@
           <w:szCs w:val="24"/>
         </w:rPr>
         <w:br/>
+      </w:r>
+      <w:r>
+        <w:rPr>
+          <w:rFonts w:ascii="Georgia" w:hAnsi="Georgia"/>
+          <w:sz w:val="24"/>
+          <w:szCs w:val="24"/>
+        </w:rPr>
         <w:t xml:space="preserve">Mostrándole en pantalla la </w:t>
       </w:r>
       <w:r>
@@ -2108,6 +2193,204 @@
     <w:p>
       <w:pPr>
         <w:pStyle w:val="Prrafodelista"/>
+        <w:jc w:val="both"/>
+        <w:rPr>
+          <w:rFonts w:ascii="Georgia" w:hAnsi="Georgia"/>
+          <w:sz w:val="24"/>
+          <w:szCs w:val="24"/>
+        </w:rPr>
+      </w:pPr>
+    </w:p>
+    <w:p>
+      <w:pPr>
+        <w:pStyle w:val="Prrafodelista"/>
+        <w:jc w:val="both"/>
+        <w:rPr>
+          <w:rFonts w:ascii="Georgia" w:hAnsi="Georgia"/>
+          <w:sz w:val="24"/>
+          <w:szCs w:val="24"/>
+        </w:rPr>
+      </w:pPr>
+      <w:r>
+        <w:rPr>
+          <w:rFonts w:ascii="Georgia" w:hAnsi="Georgia"/>
+          <w:sz w:val="24"/>
+          <w:szCs w:val="24"/>
+        </w:rPr>
+        <w:t xml:space="preserve">Para esta pregunta tenemos que verificar que miembro de la familia de funciones nos </w:t>
+      </w:r>
+      <w:r>
+        <w:rPr>
+          <w:rFonts w:ascii="Georgia" w:hAnsi="Georgia"/>
+          <w:sz w:val="24"/>
+          <w:szCs w:val="24"/>
+        </w:rPr>
+        <w:t>tocó</w:t>
+      </w:r>
+      <w:r>
+        <w:rPr>
+          <w:rFonts w:ascii="Georgia" w:hAnsi="Georgia"/>
+          <w:sz w:val="24"/>
+          <w:szCs w:val="24"/>
+        </w:rPr>
+        <w:t xml:space="preserve">, como X </w:t>
+      </w:r>
+      <w:r>
+        <w:rPr>
+          <w:rFonts w:ascii="Georgia" w:hAnsi="Georgia"/>
+          <w:sz w:val="24"/>
+          <w:szCs w:val="24"/>
+        </w:rPr>
+        <w:t>=</w:t>
+      </w:r>
+      <w:r>
+        <w:rPr>
+          <w:rFonts w:ascii="Georgia" w:hAnsi="Georgia"/>
+          <w:sz w:val="24"/>
+          <w:szCs w:val="24"/>
+        </w:rPr>
+        <w:t xml:space="preserve"> 3, Y = 0, Z = 3, entonces tenemos la siguiente función:</w:t>
+      </w:r>
+    </w:p>
+    <w:p>
+      <w:pPr>
+        <w:pStyle w:val="Prrafodelista"/>
+        <w:jc w:val="both"/>
+        <w:rPr>
+          <w:rFonts w:ascii="Georgia" w:hAnsi="Georgia"/>
+          <w:sz w:val="24"/>
+          <w:szCs w:val="24"/>
+        </w:rPr>
+      </w:pPr>
+      <w:r>
+        <w:rPr>
+          <w:noProof/>
+        </w:rPr>
+        <w:drawing>
+          <wp:anchor distT="0" distB="0" distL="114300" distR="114300" simplePos="0" relativeHeight="251660288" behindDoc="0" locked="0" layoutInCell="1" allowOverlap="1" wp14:anchorId="4EF8E635" wp14:editId="151A8ED9">
+            <wp:simplePos x="0" y="0"/>
+            <wp:positionH relativeFrom="margin">
+              <wp:posOffset>-999490</wp:posOffset>
+            </wp:positionH>
+            <wp:positionV relativeFrom="paragraph">
+              <wp:posOffset>481388</wp:posOffset>
+            </wp:positionV>
+            <wp:extent cx="7306945" cy="457835"/>
+            <wp:effectExtent l="0" t="0" r="8255" b="0"/>
+            <wp:wrapTopAndBottom/>
+            <wp:docPr id="2" name="Imagen 2"/>
+            <wp:cNvGraphicFramePr>
+              <a:graphicFrameLocks xmlns:a="http://schemas.openxmlformats.org/drawingml/2006/main" noChangeAspect="1"/>
+            </wp:cNvGraphicFramePr>
+            <a:graphic xmlns:a="http://schemas.openxmlformats.org/drawingml/2006/main">
+              <a:graphicData uri="http://schemas.openxmlformats.org/drawingml/2006/picture">
+                <pic:pic xmlns:pic="http://schemas.openxmlformats.org/drawingml/2006/picture">
+                  <pic:nvPicPr>
+                    <pic:cNvPr id="0" name="Picture 1"/>
+                    <pic:cNvPicPr>
+                      <a:picLocks noChangeAspect="1" noChangeArrowheads="1"/>
+                    </pic:cNvPicPr>
+                  </pic:nvPicPr>
+                  <pic:blipFill>
+                    <a:blip r:embed="rId8">
+                      <a:extLst>
+                        <a:ext uri="{28A0092B-C50C-407E-A947-70E740481C1C}">
+                          <a14:useLocalDpi xmlns:a14="http://schemas.microsoft.com/office/drawing/2010/main" val="0"/>
+                        </a:ext>
+                      </a:extLst>
+                    </a:blip>
+                    <a:srcRect/>
+                    <a:stretch>
+                      <a:fillRect/>
+                    </a:stretch>
+                  </pic:blipFill>
+                  <pic:spPr bwMode="auto">
+                    <a:xfrm>
+                      <a:off x="0" y="0"/>
+                      <a:ext cx="7306945" cy="457835"/>
+                    </a:xfrm>
+                    <a:prstGeom prst="rect">
+                      <a:avLst/>
+                    </a:prstGeom>
+                    <a:noFill/>
+                    <a:ln>
+                      <a:noFill/>
+                    </a:ln>
+                  </pic:spPr>
+                </pic:pic>
+              </a:graphicData>
+            </a:graphic>
+            <wp14:sizeRelH relativeFrom="margin">
+              <wp14:pctWidth>0</wp14:pctWidth>
+            </wp14:sizeRelH>
+            <wp14:sizeRelV relativeFrom="margin">
+              <wp14:pctHeight>0</wp14:pctHeight>
+            </wp14:sizeRelV>
+          </wp:anchor>
+        </w:drawing>
+      </w:r>
+    </w:p>
+    <w:p>
+      <w:pPr>
+        <w:pStyle w:val="Prrafodelista"/>
+        <w:jc w:val="center"/>
+        <w:rPr>
+          <w:rFonts w:ascii="Georgia" w:hAnsi="Georgia"/>
+          <w:sz w:val="32"/>
+          <w:szCs w:val="32"/>
+        </w:rPr>
+      </w:pPr>
+      <m:oMathPara>
+        <m:oMath>
+          <m:r>
+            <w:rPr>
+              <w:rFonts w:ascii="Cambria Math" w:hAnsi="Cambria Math"/>
+              <w:sz w:val="32"/>
+              <w:szCs w:val="32"/>
+            </w:rPr>
+            <m:t>α</m:t>
+          </m:r>
+          <m:r>
+            <w:rPr>
+              <w:rFonts w:ascii="Cambria Math" w:hAnsi="Cambria Math"/>
+              <w:sz w:val="32"/>
+              <w:szCs w:val="32"/>
+            </w:rPr>
+            <m:t xml:space="preserve">= 6 </m:t>
+          </m:r>
+          <m:r>
+            <m:rPr>
+              <m:sty m:val="p"/>
+            </m:rPr>
+            <w:rPr>
+              <w:rFonts w:ascii="Cambria Math" w:hAnsi="Cambria Math"/>
+              <w:sz w:val="32"/>
+              <w:szCs w:val="32"/>
+            </w:rPr>
+            <m:t>∧</m:t>
+          </m:r>
+          <m:r>
+            <w:rPr>
+              <w:rFonts w:ascii="Cambria Math" w:hAnsi="Cambria Math"/>
+              <w:sz w:val="32"/>
+              <w:szCs w:val="32"/>
+            </w:rPr>
+            <m:t>β</m:t>
+          </m:r>
+          <m:r>
+            <w:rPr>
+              <w:rFonts w:ascii="Cambria Math" w:hAnsi="Cambria Math"/>
+              <w:sz w:val="32"/>
+              <w:szCs w:val="32"/>
+            </w:rPr>
+            <m:t>= 6</m:t>
+          </m:r>
+        </m:oMath>
+      </m:oMathPara>
+    </w:p>
+    <w:p>
+      <w:pPr>
+        <w:jc w:val="both"/>
         <w:rPr>
           <w:rFonts w:ascii="Georgia" w:hAnsi="Georgia"/>
           <w:b/>
@@ -2121,10 +2404,7 @@
           </w14:shadow>
         </w:rPr>
       </w:pPr>
-    </w:p>
-    <w:p>
-      <w:pPr>
-        <w:pStyle w:val="Prrafodelista"/>
+      <w:r>
         <w:rPr>
           <w:rFonts w:ascii="Georgia" w:hAnsi="Georgia"/>
           <w:b/>
@@ -2136,6 +2416,74 @@
               <w14:alpha w14:val="60000"/>
             </w14:srgbClr>
           </w14:shadow>
+        </w:rPr>
+        <w:tab/>
+      </w:r>
+    </w:p>
+    <w:p>
+      <w:pPr>
+        <w:ind w:firstLine="708"/>
+        <w:jc w:val="both"/>
+        <w:rPr>
+          <w:rFonts w:ascii="Georgia" w:hAnsi="Georgia"/>
+          <w:sz w:val="24"/>
+          <w:szCs w:val="24"/>
+        </w:rPr>
+      </w:pPr>
+      <w:r>
+        <w:rPr>
+          <w:rFonts w:ascii="Georgia" w:hAnsi="Georgia"/>
+          <w:sz w:val="24"/>
+          <w:szCs w:val="24"/>
+        </w:rPr>
+        <w:t>El archivo fuente que realiza los cálculos para la versión recursiva, recursiva de cola e iterativa se encuentran en el link a GitHub siguiente, así como también el archivo .</w:t>
+      </w:r>
+      <w:proofErr w:type="spellStart"/>
+      <w:r>
+        <w:rPr>
+          <w:rFonts w:ascii="Georgia" w:hAnsi="Georgia"/>
+          <w:sz w:val="24"/>
+          <w:szCs w:val="24"/>
+        </w:rPr>
+        <w:t>csv</w:t>
+      </w:r>
+      <w:proofErr w:type="spellEnd"/>
+      <w:r>
+        <w:rPr>
+          <w:rFonts w:ascii="Georgia" w:hAnsi="Georgia"/>
+          <w:sz w:val="24"/>
+          <w:szCs w:val="24"/>
+        </w:rPr>
+        <w:t xml:space="preserve"> de los tiempos de ejecución para múltiples n dados con su respectiva grafica. </w:t>
+      </w:r>
+    </w:p>
+    <w:p>
+      <w:pPr>
+        <w:ind w:firstLine="708"/>
+        <w:jc w:val="both"/>
+        <w:rPr>
+          <w:rFonts w:ascii="Georgia" w:hAnsi="Georgia"/>
+          <w:sz w:val="24"/>
+          <w:szCs w:val="24"/>
+        </w:rPr>
+      </w:pPr>
+      <w:r>
+        <w:rPr>
+          <w:rFonts w:ascii="Georgia" w:hAnsi="Georgia"/>
+          <w:sz w:val="24"/>
+          <w:szCs w:val="24"/>
+        </w:rPr>
+        <w:t>LINK</w:t>
+      </w:r>
+    </w:p>
+    <w:p>
+      <w:pPr>
+        <w:ind w:firstLine="708"/>
+        <w:jc w:val="both"/>
+        <w:rPr>
+          <w:rFonts w:ascii="Georgia" w:hAnsi="Georgia"/>
+          <w:sz w:val="24"/>
+          <w:szCs w:val="24"/>
         </w:rPr>
       </w:pPr>
     </w:p>
@@ -3859,7 +4207,7 @@
   <w:style w:type="paragraph" w:default="1" w:styleId="Normal">
     <w:name w:val="Normal"/>
     <w:qFormat/>
-    <w:rsid w:val="001D35C5"/>
+    <w:rsid w:val="00900767"/>
   </w:style>
   <w:style w:type="character" w:default="1" w:styleId="Fuentedeprrafopredeter">
     <w:name w:val="Default Paragraph Font"/>

</xml_diff>

<commit_message>
actualizacion menor de archivos secundarios, no finales
</commit_message>
<xml_diff>
--- a/USB_Lenguage_Programation/Parcial_2/Resolucion_Parcial2_JuniorLara.docx
+++ b/USB_Lenguage_Programation/Parcial_2/Resolucion_Parcial2_JuniorLara.docx
@@ -164,25 +164,7 @@
           <w:sz w:val="24"/>
           <w:szCs w:val="24"/>
         </w:rPr>
-        <w:t xml:space="preserve">Trimestre: Septiembre - </w:t>
-      </w:r>
-      <w:proofErr w:type="gramStart"/>
-      <w:r>
-        <w:rPr>
-          <w:rFonts w:ascii="Georgia" w:hAnsi="Georgia" w:cs="Arial"/>
-          <w:sz w:val="24"/>
-          <w:szCs w:val="24"/>
-        </w:rPr>
-        <w:t>Diciembre</w:t>
-      </w:r>
-      <w:proofErr w:type="gramEnd"/>
-      <w:r>
-        <w:rPr>
-          <w:rFonts w:ascii="Georgia" w:hAnsi="Georgia" w:cs="Arial"/>
-          <w:sz w:val="24"/>
-          <w:szCs w:val="24"/>
-        </w:rPr>
-        <w:t xml:space="preserve"> 2023</w:t>
+        <w:t>Trimestre: Septiembre - Diciembre 2023</w:t>
       </w:r>
     </w:p>
     <w:p>
@@ -2188,6 +2170,54 @@
           </w14:shadow>
         </w:rPr>
         <w:t>er Pregunta:</w:t>
+      </w:r>
+    </w:p>
+    <w:p>
+      <w:pPr>
+        <w:pStyle w:val="Prrafodelista"/>
+        <w:jc w:val="both"/>
+        <w:rPr>
+          <w:rFonts w:ascii="Georgia" w:hAnsi="Georgia"/>
+          <w:sz w:val="24"/>
+          <w:szCs w:val="24"/>
+        </w:rPr>
+      </w:pPr>
+    </w:p>
+    <w:p>
+      <w:pPr>
+        <w:pStyle w:val="Prrafodelista"/>
+        <w:jc w:val="both"/>
+        <w:rPr>
+          <w:rFonts w:ascii="Georgia" w:hAnsi="Georgia"/>
+          <w:sz w:val="24"/>
+          <w:szCs w:val="24"/>
+        </w:rPr>
+      </w:pPr>
+      <w:r>
+        <w:rPr>
+          <w:rFonts w:ascii="Georgia" w:hAnsi="Georgia"/>
+          <w:sz w:val="24"/>
+          <w:szCs w:val="24"/>
+        </w:rPr>
+        <w:t xml:space="preserve">NOTA IMPORTANTE: Para la versión recursiva de cola, se tuvo muchos problemas de implementación, realmente la parte más difícil hasta el momento del parcial para </w:t>
+      </w:r>
+      <w:proofErr w:type="spellStart"/>
+      <w:r>
+        <w:rPr>
+          <w:rFonts w:ascii="Georgia" w:hAnsi="Georgia"/>
+          <w:sz w:val="24"/>
+          <w:szCs w:val="24"/>
+        </w:rPr>
+        <w:t>mi</w:t>
+      </w:r>
+      <w:proofErr w:type="spellEnd"/>
+      <w:r>
+        <w:rPr>
+          <w:rFonts w:ascii="Georgia" w:hAnsi="Georgia"/>
+          <w:sz w:val="24"/>
+          <w:szCs w:val="24"/>
+        </w:rPr>
+        <w:t xml:space="preserve">. En este sentido, quiero comentarle de ante mano que el código escrito para la versión recursiva de cola esta discutida en equipo con Astrid Alvarado(18-10938) de la cual llegamos a muchas formulas, muchas conclusiones, todas erradas claro, pero al final logramos de cierta forma hacer una “recursión de cola” razonable en tiempo, quizás no en implementación, pues se ve engorroso. </w:t>
       </w:r>
     </w:p>
     <w:p>
@@ -2436,6 +2466,7 @@
           <w:sz w:val="24"/>
           <w:szCs w:val="24"/>
         </w:rPr>
+        <w:lastRenderedPageBreak/>
         <w:t>El archivo fuente que realiza los cálculos para la versión recursiva, recursiva de cola e iterativa se encuentran en el link a GitHub siguiente, así como también el archivo .</w:t>
       </w:r>
       <w:proofErr w:type="spellStart"/>
@@ -2454,7 +2485,23 @@
           <w:sz w:val="24"/>
           <w:szCs w:val="24"/>
         </w:rPr>
-        <w:t xml:space="preserve"> de los tiempos de ejecución para múltiples n dados con su respectiva grafica. </w:t>
+        <w:t xml:space="preserve"> de los tiempos de ejecución para </w:t>
+      </w:r>
+      <w:r>
+        <w:rPr>
+          <w:rFonts w:ascii="Georgia" w:hAnsi="Georgia"/>
+          <w:sz w:val="24"/>
+          <w:szCs w:val="24"/>
+        </w:rPr>
+        <w:t>múltiples valores.</w:t>
+      </w:r>
+      <w:r>
+        <w:rPr>
+          <w:rFonts w:ascii="Georgia" w:hAnsi="Georgia"/>
+          <w:sz w:val="24"/>
+          <w:szCs w:val="24"/>
+        </w:rPr>
+        <w:t xml:space="preserve"> </w:t>
       </w:r>
     </w:p>
     <w:p>
@@ -2467,14 +2514,17 @@
           <w:szCs w:val="24"/>
         </w:rPr>
       </w:pPr>
-      <w:r>
-        <w:rPr>
-          <w:rFonts w:ascii="Georgia" w:hAnsi="Georgia"/>
-          <w:sz w:val="24"/>
-          <w:szCs w:val="24"/>
-        </w:rPr>
-        <w:t>LINK</w:t>
-      </w:r>
+      <w:hyperlink r:id="rId9" w:history="1">
+        <w:r>
+          <w:rPr>
+            <w:rStyle w:val="Hipervnculo"/>
+            <w:rFonts w:ascii="Georgia" w:hAnsi="Georgia"/>
+            <w:sz w:val="24"/>
+            <w:szCs w:val="24"/>
+          </w:rPr>
+          <w:t>https://github.com/JMLTUnderCode/Programming/tree/main/USB_Lenguage_Programation/Parcial_2/Source_Pregunta4</w:t>
+        </w:r>
+      </w:hyperlink>
     </w:p>
     <w:p>
       <w:pPr>
@@ -2486,6 +2536,14 @@
           <w:szCs w:val="24"/>
         </w:rPr>
       </w:pPr>
+      <w:r>
+        <w:rPr>
+          <w:rFonts w:ascii="Georgia" w:hAnsi="Georgia"/>
+          <w:sz w:val="24"/>
+          <w:szCs w:val="24"/>
+        </w:rPr>
+        <w:t>La grafica se la presento a continuación, de la cual se esperar, que la versión iterativa es mas eficiente en todo caso que la propia versión recursiva de cola, sin embargo, la idea de una buena implementación de recursividad por cola debe ser tal que sea similar a una versión iterativa. Claro que se complico como se menciono anteriormente a nivel de implementación.</w:t>
+      </w:r>
     </w:p>
     <w:p>
       <w:pPr>
@@ -2503,6 +2561,44 @@
           </w14:shadow>
         </w:rPr>
       </w:pPr>
+      <w:r>
+        <w:rPr>
+          <w:noProof/>
+        </w:rPr>
+        <w:drawing>
+          <wp:anchor distT="0" distB="0" distL="114300" distR="114300" simplePos="0" relativeHeight="251661312" behindDoc="0" locked="0" layoutInCell="1" allowOverlap="1" wp14:anchorId="602F9E7C" wp14:editId="344C961A">
+            <wp:simplePos x="0" y="0"/>
+            <wp:positionH relativeFrom="page">
+              <wp:posOffset>33597</wp:posOffset>
+            </wp:positionH>
+            <wp:positionV relativeFrom="paragraph">
+              <wp:posOffset>0</wp:posOffset>
+            </wp:positionV>
+            <wp:extent cx="7494790" cy="4280765"/>
+            <wp:effectExtent l="0" t="0" r="11430" b="5715"/>
+            <wp:wrapTopAndBottom/>
+            <wp:docPr id="3" name="Gráfico 3">
+              <a:extLst xmlns:a="http://schemas.openxmlformats.org/drawingml/2006/main">
+                <a:ext uri="{FF2B5EF4-FFF2-40B4-BE49-F238E27FC236}">
+                  <a16:creationId xmlns:a16="http://schemas.microsoft.com/office/drawing/2014/main" id="{FDFC7893-341F-4399-AB39-3E08A6863179}"/>
+                </a:ext>
+              </a:extLst>
+            </wp:docPr>
+            <wp:cNvGraphicFramePr/>
+            <a:graphic xmlns:a="http://schemas.openxmlformats.org/drawingml/2006/main">
+              <a:graphicData uri="http://schemas.openxmlformats.org/drawingml/2006/chart">
+                <c:chart xmlns:c="http://schemas.openxmlformats.org/drawingml/2006/chart" xmlns:r="http://schemas.openxmlformats.org/officeDocument/2006/relationships" r:id="rId10"/>
+              </a:graphicData>
+            </a:graphic>
+            <wp14:sizeRelH relativeFrom="margin">
+              <wp14:pctWidth>0</wp14:pctWidth>
+            </wp14:sizeRelH>
+            <wp14:sizeRelV relativeFrom="margin">
+              <wp14:pctHeight>0</wp14:pctHeight>
+            </wp14:sizeRelV>
+          </wp:anchor>
+        </w:drawing>
+      </w:r>
     </w:p>
     <w:p>
       <w:pPr>
@@ -4311,6 +4407,1265 @@
 </w:styles>
 </file>
 
+<file path=word/charts/chart1.xml><?xml version="1.0" encoding="utf-8"?>
+<c:chartSpace xmlns:c="http://schemas.openxmlformats.org/drawingml/2006/chart" xmlns:a="http://schemas.openxmlformats.org/drawingml/2006/main" xmlns:r="http://schemas.openxmlformats.org/officeDocument/2006/relationships" xmlns:c16r2="http://schemas.microsoft.com/office/drawing/2015/06/chart">
+  <c:date1904 val="0"/>
+  <c:lang val="es-ES"/>
+  <c:roundedCorners val="0"/>
+  <mc:AlternateContent xmlns:mc="http://schemas.openxmlformats.org/markup-compatibility/2006">
+    <mc:Choice xmlns:c14="http://schemas.microsoft.com/office/drawing/2007/8/2/chart" Requires="c14">
+      <c14:style val="102"/>
+    </mc:Choice>
+    <mc:Fallback>
+      <c:style val="2"/>
+    </mc:Fallback>
+  </mc:AlternateContent>
+  <c:chart>
+    <c:autoTitleDeleted val="0"/>
+    <c:plotArea>
+      <c:layout>
+        <c:manualLayout>
+          <c:layoutTarget val="inner"/>
+          <c:xMode val="edge"/>
+          <c:yMode val="edge"/>
+          <c:x val="0.1465331513276143"/>
+          <c:y val="2.67022696929239E-2"/>
+          <c:w val="0.56896282092852268"/>
+          <c:h val="0.84155672129768821"/>
+        </c:manualLayout>
+      </c:layout>
+      <c:scatterChart>
+        <c:scatterStyle val="smoothMarker"/>
+        <c:varyColors val="0"/>
+        <c:ser>
+          <c:idx val="0"/>
+          <c:order val="0"/>
+          <c:tx>
+            <c:strRef>
+              <c:f>means_time_family_function!$B$1</c:f>
+              <c:strCache>
+                <c:ptCount val="1"/>
+                <c:pt idx="0">
+                  <c:v>Funcion Recursiva</c:v>
+                </c:pt>
+              </c:strCache>
+            </c:strRef>
+          </c:tx>
+          <c:spPr>
+            <a:ln w="19050" cap="rnd">
+              <a:solidFill>
+                <a:schemeClr val="accent1"/>
+              </a:solidFill>
+              <a:round/>
+            </a:ln>
+            <a:effectLst/>
+          </c:spPr>
+          <c:marker>
+            <c:symbol val="circle"/>
+            <c:size val="5"/>
+            <c:spPr>
+              <a:solidFill>
+                <a:schemeClr val="accent1"/>
+              </a:solidFill>
+              <a:ln w="9525">
+                <a:solidFill>
+                  <a:schemeClr val="accent1"/>
+                </a:solidFill>
+              </a:ln>
+              <a:effectLst/>
+            </c:spPr>
+          </c:marker>
+          <c:xVal>
+            <c:numRef>
+              <c:f>means_time_family_function!$A$2:$A$9</c:f>
+              <c:numCache>
+                <c:formatCode>General</c:formatCode>
+                <c:ptCount val="8"/>
+                <c:pt idx="0">
+                  <c:v>40</c:v>
+                </c:pt>
+                <c:pt idx="1">
+                  <c:v>60</c:v>
+                </c:pt>
+                <c:pt idx="2">
+                  <c:v>80</c:v>
+                </c:pt>
+                <c:pt idx="3">
+                  <c:v>100</c:v>
+                </c:pt>
+                <c:pt idx="4">
+                  <c:v>120</c:v>
+                </c:pt>
+                <c:pt idx="5">
+                  <c:v>140</c:v>
+                </c:pt>
+                <c:pt idx="6">
+                  <c:v>160</c:v>
+                </c:pt>
+                <c:pt idx="7">
+                  <c:v>170</c:v>
+                </c:pt>
+              </c:numCache>
+            </c:numRef>
+          </c:xVal>
+          <c:yVal>
+            <c:numRef>
+              <c:f>means_time_family_function!$B$2:$B$9</c:f>
+              <c:numCache>
+                <c:formatCode>General</c:formatCode>
+                <c:ptCount val="8"/>
+                <c:pt idx="0">
+                  <c:v>0</c:v>
+                </c:pt>
+                <c:pt idx="1">
+                  <c:v>0</c:v>
+                </c:pt>
+                <c:pt idx="2">
+                  <c:v>2.0000000000000001E-4</c:v>
+                </c:pt>
+                <c:pt idx="3">
+                  <c:v>1.5E-3</c:v>
+                </c:pt>
+                <c:pt idx="4">
+                  <c:v>2.18E-2</c:v>
+                </c:pt>
+                <c:pt idx="5">
+                  <c:v>0.1704</c:v>
+                </c:pt>
+                <c:pt idx="6">
+                  <c:v>1.2423</c:v>
+                </c:pt>
+                <c:pt idx="7">
+                  <c:v>4.8642000000000003</c:v>
+                </c:pt>
+              </c:numCache>
+            </c:numRef>
+          </c:yVal>
+          <c:smooth val="1"/>
+          <c:extLst>
+            <c:ext xmlns:c16="http://schemas.microsoft.com/office/drawing/2014/chart" uri="{C3380CC4-5D6E-409C-BE32-E72D297353CC}">
+              <c16:uniqueId val="{00000000-BD0D-403B-8A5A-EB20ED79CC4D}"/>
+            </c:ext>
+          </c:extLst>
+        </c:ser>
+        <c:ser>
+          <c:idx val="1"/>
+          <c:order val="1"/>
+          <c:tx>
+            <c:strRef>
+              <c:f>means_time_family_function!$C$1</c:f>
+              <c:strCache>
+                <c:ptCount val="1"/>
+                <c:pt idx="0">
+                  <c:v>Funcion Recursiva de Cola</c:v>
+                </c:pt>
+              </c:strCache>
+            </c:strRef>
+          </c:tx>
+          <c:spPr>
+            <a:ln w="19050" cap="rnd">
+              <a:solidFill>
+                <a:schemeClr val="accent2"/>
+              </a:solidFill>
+              <a:round/>
+            </a:ln>
+            <a:effectLst/>
+          </c:spPr>
+          <c:marker>
+            <c:symbol val="circle"/>
+            <c:size val="5"/>
+            <c:spPr>
+              <a:solidFill>
+                <a:schemeClr val="accent2"/>
+              </a:solidFill>
+              <a:ln w="9525">
+                <a:solidFill>
+                  <a:schemeClr val="accent2"/>
+                </a:solidFill>
+              </a:ln>
+              <a:effectLst/>
+            </c:spPr>
+          </c:marker>
+          <c:xVal>
+            <c:numRef>
+              <c:f>means_time_family_function!$A$2:$A$9</c:f>
+              <c:numCache>
+                <c:formatCode>General</c:formatCode>
+                <c:ptCount val="8"/>
+                <c:pt idx="0">
+                  <c:v>40</c:v>
+                </c:pt>
+                <c:pt idx="1">
+                  <c:v>60</c:v>
+                </c:pt>
+                <c:pt idx="2">
+                  <c:v>80</c:v>
+                </c:pt>
+                <c:pt idx="3">
+                  <c:v>100</c:v>
+                </c:pt>
+                <c:pt idx="4">
+                  <c:v>120</c:v>
+                </c:pt>
+                <c:pt idx="5">
+                  <c:v>140</c:v>
+                </c:pt>
+                <c:pt idx="6">
+                  <c:v>160</c:v>
+                </c:pt>
+                <c:pt idx="7">
+                  <c:v>170</c:v>
+                </c:pt>
+              </c:numCache>
+            </c:numRef>
+          </c:xVal>
+          <c:yVal>
+            <c:numRef>
+              <c:f>means_time_family_function!$C$2:$C$9</c:f>
+              <c:numCache>
+                <c:formatCode>General</c:formatCode>
+                <c:ptCount val="8"/>
+                <c:pt idx="0">
+                  <c:v>0</c:v>
+                </c:pt>
+                <c:pt idx="1">
+                  <c:v>0</c:v>
+                </c:pt>
+                <c:pt idx="2">
+                  <c:v>1E-4</c:v>
+                </c:pt>
+                <c:pt idx="3">
+                  <c:v>1E-4</c:v>
+                </c:pt>
+                <c:pt idx="4">
+                  <c:v>1E-4</c:v>
+                </c:pt>
+                <c:pt idx="5">
+                  <c:v>2.0000000000000001E-4</c:v>
+                </c:pt>
+                <c:pt idx="6">
+                  <c:v>2.0000000000000001E-4</c:v>
+                </c:pt>
+                <c:pt idx="7">
+                  <c:v>2.0000000000000001E-4</c:v>
+                </c:pt>
+              </c:numCache>
+            </c:numRef>
+          </c:yVal>
+          <c:smooth val="1"/>
+          <c:extLst>
+            <c:ext xmlns:c16="http://schemas.microsoft.com/office/drawing/2014/chart" uri="{C3380CC4-5D6E-409C-BE32-E72D297353CC}">
+              <c16:uniqueId val="{00000001-BD0D-403B-8A5A-EB20ED79CC4D}"/>
+            </c:ext>
+          </c:extLst>
+        </c:ser>
+        <c:ser>
+          <c:idx val="2"/>
+          <c:order val="2"/>
+          <c:tx>
+            <c:strRef>
+              <c:f>means_time_family_function!$D$1</c:f>
+              <c:strCache>
+                <c:ptCount val="1"/>
+                <c:pt idx="0">
+                  <c:v>Funcion Iterativa</c:v>
+                </c:pt>
+              </c:strCache>
+            </c:strRef>
+          </c:tx>
+          <c:spPr>
+            <a:ln w="19050" cap="rnd">
+              <a:solidFill>
+                <a:schemeClr val="accent3"/>
+              </a:solidFill>
+              <a:round/>
+            </a:ln>
+            <a:effectLst/>
+          </c:spPr>
+          <c:marker>
+            <c:symbol val="circle"/>
+            <c:size val="5"/>
+            <c:spPr>
+              <a:solidFill>
+                <a:schemeClr val="accent3"/>
+              </a:solidFill>
+              <a:ln w="9525">
+                <a:solidFill>
+                  <a:schemeClr val="accent3"/>
+                </a:solidFill>
+              </a:ln>
+              <a:effectLst/>
+            </c:spPr>
+          </c:marker>
+          <c:xVal>
+            <c:numRef>
+              <c:f>means_time_family_function!$A$2:$A$9</c:f>
+              <c:numCache>
+                <c:formatCode>General</c:formatCode>
+                <c:ptCount val="8"/>
+                <c:pt idx="0">
+                  <c:v>40</c:v>
+                </c:pt>
+                <c:pt idx="1">
+                  <c:v>60</c:v>
+                </c:pt>
+                <c:pt idx="2">
+                  <c:v>80</c:v>
+                </c:pt>
+                <c:pt idx="3">
+                  <c:v>100</c:v>
+                </c:pt>
+                <c:pt idx="4">
+                  <c:v>120</c:v>
+                </c:pt>
+                <c:pt idx="5">
+                  <c:v>140</c:v>
+                </c:pt>
+                <c:pt idx="6">
+                  <c:v>160</c:v>
+                </c:pt>
+                <c:pt idx="7">
+                  <c:v>170</c:v>
+                </c:pt>
+              </c:numCache>
+            </c:numRef>
+          </c:xVal>
+          <c:yVal>
+            <c:numRef>
+              <c:f>means_time_family_function!$D$2:$D$9</c:f>
+              <c:numCache>
+                <c:formatCode>General</c:formatCode>
+                <c:ptCount val="8"/>
+                <c:pt idx="0">
+                  <c:v>0</c:v>
+                </c:pt>
+                <c:pt idx="1">
+                  <c:v>0</c:v>
+                </c:pt>
+                <c:pt idx="2">
+                  <c:v>0</c:v>
+                </c:pt>
+                <c:pt idx="3">
+                  <c:v>1E-4</c:v>
+                </c:pt>
+                <c:pt idx="4">
+                  <c:v>1E-4</c:v>
+                </c:pt>
+                <c:pt idx="5">
+                  <c:v>1E-4</c:v>
+                </c:pt>
+                <c:pt idx="6">
+                  <c:v>1E-4</c:v>
+                </c:pt>
+                <c:pt idx="7">
+                  <c:v>1E-4</c:v>
+                </c:pt>
+              </c:numCache>
+            </c:numRef>
+          </c:yVal>
+          <c:smooth val="1"/>
+          <c:extLst>
+            <c:ext xmlns:c16="http://schemas.microsoft.com/office/drawing/2014/chart" uri="{C3380CC4-5D6E-409C-BE32-E72D297353CC}">
+              <c16:uniqueId val="{00000002-BD0D-403B-8A5A-EB20ED79CC4D}"/>
+            </c:ext>
+          </c:extLst>
+        </c:ser>
+        <c:dLbls>
+          <c:showLegendKey val="0"/>
+          <c:showVal val="0"/>
+          <c:showCatName val="0"/>
+          <c:showSerName val="0"/>
+          <c:showPercent val="0"/>
+          <c:showBubbleSize val="0"/>
+        </c:dLbls>
+        <c:axId val="94826672"/>
+        <c:axId val="94827504"/>
+      </c:scatterChart>
+      <c:valAx>
+        <c:axId val="94826672"/>
+        <c:scaling>
+          <c:orientation val="minMax"/>
+          <c:max val="180"/>
+          <c:min val="30"/>
+        </c:scaling>
+        <c:delete val="0"/>
+        <c:axPos val="b"/>
+        <c:majorGridlines>
+          <c:spPr>
+            <a:ln w="9525" cap="flat" cmpd="sng" algn="ctr">
+              <a:solidFill>
+                <a:schemeClr val="tx1">
+                  <a:lumMod val="15000"/>
+                  <a:lumOff val="85000"/>
+                </a:schemeClr>
+              </a:solidFill>
+              <a:round/>
+            </a:ln>
+            <a:effectLst/>
+          </c:spPr>
+        </c:majorGridlines>
+        <c:title>
+          <c:tx>
+            <c:rich>
+              <a:bodyPr rot="0" spcFirstLastPara="1" vertOverflow="ellipsis" vert="horz" wrap="square" anchor="ctr" anchorCtr="1"/>
+              <a:lstStyle/>
+              <a:p>
+                <a:pPr>
+                  <a:defRPr sz="1000" b="0" i="0" u="none" strike="noStrike" kern="1200" baseline="0">
+                    <a:solidFill>
+                      <a:schemeClr val="tx1">
+                        <a:lumMod val="65000"/>
+                        <a:lumOff val="35000"/>
+                      </a:schemeClr>
+                    </a:solidFill>
+                    <a:latin typeface="+mn-lt"/>
+                    <a:ea typeface="+mn-ea"/>
+                    <a:cs typeface="+mn-cs"/>
+                  </a:defRPr>
+                </a:pPr>
+                <a:r>
+                  <a:rPr lang="es-ES"/>
+                  <a:t>N</a:t>
+                </a:r>
+              </a:p>
+            </c:rich>
+          </c:tx>
+          <c:overlay val="0"/>
+          <c:spPr>
+            <a:noFill/>
+            <a:ln>
+              <a:noFill/>
+            </a:ln>
+            <a:effectLst/>
+          </c:spPr>
+          <c:txPr>
+            <a:bodyPr rot="0" spcFirstLastPara="1" vertOverflow="ellipsis" vert="horz" wrap="square" anchor="ctr" anchorCtr="1"/>
+            <a:lstStyle/>
+            <a:p>
+              <a:pPr>
+                <a:defRPr sz="1000" b="0" i="0" u="none" strike="noStrike" kern="1200" baseline="0">
+                  <a:solidFill>
+                    <a:schemeClr val="tx1">
+                      <a:lumMod val="65000"/>
+                      <a:lumOff val="35000"/>
+                    </a:schemeClr>
+                  </a:solidFill>
+                  <a:latin typeface="+mn-lt"/>
+                  <a:ea typeface="+mn-ea"/>
+                  <a:cs typeface="+mn-cs"/>
+                </a:defRPr>
+              </a:pPr>
+              <a:endParaRPr lang="es-ES"/>
+            </a:p>
+          </c:txPr>
+        </c:title>
+        <c:numFmt formatCode="General" sourceLinked="1"/>
+        <c:majorTickMark val="none"/>
+        <c:minorTickMark val="none"/>
+        <c:tickLblPos val="nextTo"/>
+        <c:spPr>
+          <a:noFill/>
+          <a:ln w="9525" cap="flat" cmpd="sng" algn="ctr">
+            <a:solidFill>
+              <a:schemeClr val="tx1">
+                <a:lumMod val="25000"/>
+                <a:lumOff val="75000"/>
+              </a:schemeClr>
+            </a:solidFill>
+            <a:round/>
+          </a:ln>
+          <a:effectLst/>
+        </c:spPr>
+        <c:txPr>
+          <a:bodyPr rot="-60000000" spcFirstLastPara="1" vertOverflow="ellipsis" vert="horz" wrap="square" anchor="ctr" anchorCtr="1"/>
+          <a:lstStyle/>
+          <a:p>
+            <a:pPr>
+              <a:defRPr sz="900" b="0" i="0" u="none" strike="noStrike" kern="1200" baseline="0">
+                <a:solidFill>
+                  <a:schemeClr val="tx1">
+                    <a:lumMod val="65000"/>
+                    <a:lumOff val="35000"/>
+                  </a:schemeClr>
+                </a:solidFill>
+                <a:latin typeface="+mn-lt"/>
+                <a:ea typeface="+mn-ea"/>
+                <a:cs typeface="+mn-cs"/>
+              </a:defRPr>
+            </a:pPr>
+            <a:endParaRPr lang="es-ES"/>
+          </a:p>
+        </c:txPr>
+        <c:crossAx val="94827504"/>
+        <c:crosses val="autoZero"/>
+        <c:crossBetween val="midCat"/>
+      </c:valAx>
+      <c:valAx>
+        <c:axId val="94827504"/>
+        <c:scaling>
+          <c:orientation val="minMax"/>
+          <c:max val="1.0000000000000002E-3"/>
+          <c:min val="0"/>
+        </c:scaling>
+        <c:delete val="0"/>
+        <c:axPos val="l"/>
+        <c:majorGridlines>
+          <c:spPr>
+            <a:ln w="9525" cap="flat" cmpd="sng" algn="ctr">
+              <a:solidFill>
+                <a:schemeClr val="tx1">
+                  <a:lumMod val="15000"/>
+                  <a:lumOff val="85000"/>
+                </a:schemeClr>
+              </a:solidFill>
+              <a:round/>
+            </a:ln>
+            <a:effectLst/>
+          </c:spPr>
+        </c:majorGridlines>
+        <c:title>
+          <c:tx>
+            <c:rich>
+              <a:bodyPr rot="0" spcFirstLastPara="1" vertOverflow="ellipsis" wrap="square" anchor="ctr" anchorCtr="1"/>
+              <a:lstStyle/>
+              <a:p>
+                <a:pPr>
+                  <a:defRPr sz="1000" b="0" i="0" u="none" strike="noStrike" kern="1200" baseline="0">
+                    <a:solidFill>
+                      <a:schemeClr val="tx1">
+                        <a:lumMod val="65000"/>
+                        <a:lumOff val="35000"/>
+                      </a:schemeClr>
+                    </a:solidFill>
+                    <a:latin typeface="+mn-lt"/>
+                    <a:ea typeface="+mn-ea"/>
+                    <a:cs typeface="+mn-cs"/>
+                  </a:defRPr>
+                </a:pPr>
+                <a:r>
+                  <a:rPr lang="es-ES"/>
+                  <a:t>Tiempos</a:t>
+                </a:r>
+              </a:p>
+            </c:rich>
+          </c:tx>
+          <c:overlay val="0"/>
+          <c:spPr>
+            <a:noFill/>
+            <a:ln>
+              <a:noFill/>
+            </a:ln>
+            <a:effectLst/>
+          </c:spPr>
+          <c:txPr>
+            <a:bodyPr rot="0" spcFirstLastPara="1" vertOverflow="ellipsis" wrap="square" anchor="ctr" anchorCtr="1"/>
+            <a:lstStyle/>
+            <a:p>
+              <a:pPr>
+                <a:defRPr sz="1000" b="0" i="0" u="none" strike="noStrike" kern="1200" baseline="0">
+                  <a:solidFill>
+                    <a:schemeClr val="tx1">
+                      <a:lumMod val="65000"/>
+                      <a:lumOff val="35000"/>
+                    </a:schemeClr>
+                  </a:solidFill>
+                  <a:latin typeface="+mn-lt"/>
+                  <a:ea typeface="+mn-ea"/>
+                  <a:cs typeface="+mn-cs"/>
+                </a:defRPr>
+              </a:pPr>
+              <a:endParaRPr lang="es-ES"/>
+            </a:p>
+          </c:txPr>
+        </c:title>
+        <c:numFmt formatCode="General" sourceLinked="1"/>
+        <c:majorTickMark val="none"/>
+        <c:minorTickMark val="none"/>
+        <c:tickLblPos val="nextTo"/>
+        <c:spPr>
+          <a:noFill/>
+          <a:ln w="9525" cap="flat" cmpd="sng" algn="ctr">
+            <a:solidFill>
+              <a:schemeClr val="tx1">
+                <a:lumMod val="25000"/>
+                <a:lumOff val="75000"/>
+              </a:schemeClr>
+            </a:solidFill>
+            <a:round/>
+          </a:ln>
+          <a:effectLst/>
+        </c:spPr>
+        <c:txPr>
+          <a:bodyPr rot="-60000000" spcFirstLastPara="1" vertOverflow="ellipsis" vert="horz" wrap="square" anchor="ctr" anchorCtr="1"/>
+          <a:lstStyle/>
+          <a:p>
+            <a:pPr>
+              <a:defRPr sz="900" b="0" i="0" u="none" strike="noStrike" kern="1200" baseline="0">
+                <a:solidFill>
+                  <a:schemeClr val="tx1">
+                    <a:lumMod val="65000"/>
+                    <a:lumOff val="35000"/>
+                  </a:schemeClr>
+                </a:solidFill>
+                <a:latin typeface="+mn-lt"/>
+                <a:ea typeface="+mn-ea"/>
+                <a:cs typeface="+mn-cs"/>
+              </a:defRPr>
+            </a:pPr>
+            <a:endParaRPr lang="es-ES"/>
+          </a:p>
+        </c:txPr>
+        <c:crossAx val="94826672"/>
+        <c:crossesAt val="0"/>
+        <c:crossBetween val="midCat"/>
+      </c:valAx>
+      <c:spPr>
+        <a:noFill/>
+        <a:ln>
+          <a:noFill/>
+        </a:ln>
+        <a:effectLst/>
+      </c:spPr>
+    </c:plotArea>
+    <c:legend>
+      <c:legendPos val="r"/>
+      <c:layout>
+        <c:manualLayout>
+          <c:xMode val="edge"/>
+          <c:yMode val="edge"/>
+          <c:x val="0.70932058759558969"/>
+          <c:y val="0.33796009143716849"/>
+          <c:w val="0.27724488175632855"/>
+          <c:h val="0.28826957377991302"/>
+        </c:manualLayout>
+      </c:layout>
+      <c:overlay val="0"/>
+      <c:spPr>
+        <a:noFill/>
+        <a:ln>
+          <a:noFill/>
+        </a:ln>
+        <a:effectLst/>
+      </c:spPr>
+      <c:txPr>
+        <a:bodyPr rot="0" spcFirstLastPara="1" vertOverflow="ellipsis" vert="horz" wrap="square" anchor="ctr" anchorCtr="1"/>
+        <a:lstStyle/>
+        <a:p>
+          <a:pPr>
+            <a:defRPr sz="1400" b="0" i="0" u="none" strike="noStrike" kern="1200" baseline="0">
+              <a:solidFill>
+                <a:schemeClr val="tx1">
+                  <a:lumMod val="65000"/>
+                  <a:lumOff val="35000"/>
+                </a:schemeClr>
+              </a:solidFill>
+              <a:latin typeface="+mn-lt"/>
+              <a:ea typeface="+mn-ea"/>
+              <a:cs typeface="+mn-cs"/>
+            </a:defRPr>
+          </a:pPr>
+          <a:endParaRPr lang="es-ES"/>
+        </a:p>
+      </c:txPr>
+    </c:legend>
+    <c:plotVisOnly val="1"/>
+    <c:dispBlanksAs val="gap"/>
+    <c:extLst>
+      <c:ext xmlns:c16r3="http://schemas.microsoft.com/office/drawing/2017/03/chart" uri="{56B9EC1D-385E-4148-901F-78D8002777C0}">
+        <c16r3:dataDisplayOptions16>
+          <c16r3:dispNaAsBlank val="1"/>
+        </c16r3:dataDisplayOptions16>
+      </c:ext>
+    </c:extLst>
+    <c:showDLblsOverMax val="0"/>
+  </c:chart>
+  <c:spPr>
+    <a:solidFill>
+      <a:schemeClr val="bg1"/>
+    </a:solidFill>
+    <a:ln w="9525" cap="flat" cmpd="sng" algn="ctr">
+      <a:solidFill>
+        <a:schemeClr val="tx1">
+          <a:lumMod val="15000"/>
+          <a:lumOff val="85000"/>
+        </a:schemeClr>
+      </a:solidFill>
+      <a:round/>
+    </a:ln>
+    <a:effectLst/>
+  </c:spPr>
+  <c:txPr>
+    <a:bodyPr/>
+    <a:lstStyle/>
+    <a:p>
+      <a:pPr>
+        <a:defRPr/>
+      </a:pPr>
+      <a:endParaRPr lang="es-ES"/>
+    </a:p>
+  </c:txPr>
+  <c:externalData r:id="rId3">
+    <c:autoUpdate val="0"/>
+  </c:externalData>
+</c:chartSpace>
+</file>
+
+<file path=word/charts/colors1.xml><?xml version="1.0" encoding="utf-8"?>
+<cs:colorStyle xmlns:cs="http://schemas.microsoft.com/office/drawing/2012/chartStyle" xmlns:a="http://schemas.openxmlformats.org/drawingml/2006/main" meth="cycle" id="10">
+  <a:schemeClr val="accent1"/>
+  <a:schemeClr val="accent2"/>
+  <a:schemeClr val="accent3"/>
+  <a:schemeClr val="accent4"/>
+  <a:schemeClr val="accent5"/>
+  <a:schemeClr val="accent6"/>
+  <cs:variation/>
+  <cs:variation>
+    <a:lumMod val="60000"/>
+  </cs:variation>
+  <cs:variation>
+    <a:lumMod val="80000"/>
+    <a:lumOff val="20000"/>
+  </cs:variation>
+  <cs:variation>
+    <a:lumMod val="80000"/>
+  </cs:variation>
+  <cs:variation>
+    <a:lumMod val="60000"/>
+    <a:lumOff val="40000"/>
+  </cs:variation>
+  <cs:variation>
+    <a:lumMod val="50000"/>
+  </cs:variation>
+  <cs:variation>
+    <a:lumMod val="70000"/>
+    <a:lumOff val="30000"/>
+  </cs:variation>
+  <cs:variation>
+    <a:lumMod val="70000"/>
+  </cs:variation>
+  <cs:variation>
+    <a:lumMod val="50000"/>
+    <a:lumOff val="50000"/>
+  </cs:variation>
+</cs:colorStyle>
+</file>
+
+<file path=word/charts/style1.xml><?xml version="1.0" encoding="utf-8"?>
+<cs:chartStyle xmlns:cs="http://schemas.microsoft.com/office/drawing/2012/chartStyle" xmlns:a="http://schemas.openxmlformats.org/drawingml/2006/main" id="240">
+  <cs:axisTitle>
+    <cs:lnRef idx="0"/>
+    <cs:fillRef idx="0"/>
+    <cs:effectRef idx="0"/>
+    <cs:fontRef idx="minor">
+      <a:schemeClr val="tx1">
+        <a:lumMod val="65000"/>
+        <a:lumOff val="35000"/>
+      </a:schemeClr>
+    </cs:fontRef>
+    <cs:defRPr sz="1000" kern="1200"/>
+  </cs:axisTitle>
+  <cs:categoryAxis>
+    <cs:lnRef idx="0"/>
+    <cs:fillRef idx="0"/>
+    <cs:effectRef idx="0"/>
+    <cs:fontRef idx="minor">
+      <a:schemeClr val="tx1">
+        <a:lumMod val="65000"/>
+        <a:lumOff val="35000"/>
+      </a:schemeClr>
+    </cs:fontRef>
+    <cs:spPr>
+      <a:ln w="9525" cap="flat" cmpd="sng" algn="ctr">
+        <a:solidFill>
+          <a:schemeClr val="tx1">
+            <a:lumMod val="25000"/>
+            <a:lumOff val="75000"/>
+          </a:schemeClr>
+        </a:solidFill>
+        <a:round/>
+      </a:ln>
+    </cs:spPr>
+    <cs:defRPr sz="900" kern="1200"/>
+  </cs:categoryAxis>
+  <cs:chartArea mods="allowNoFillOverride allowNoLineOverride">
+    <cs:lnRef idx="0"/>
+    <cs:fillRef idx="0"/>
+    <cs:effectRef idx="0"/>
+    <cs:fontRef idx="minor">
+      <a:schemeClr val="tx1"/>
+    </cs:fontRef>
+    <cs:spPr>
+      <a:solidFill>
+        <a:schemeClr val="bg1"/>
+      </a:solidFill>
+      <a:ln w="9525" cap="flat" cmpd="sng" algn="ctr">
+        <a:solidFill>
+          <a:schemeClr val="tx1">
+            <a:lumMod val="15000"/>
+            <a:lumOff val="85000"/>
+          </a:schemeClr>
+        </a:solidFill>
+        <a:round/>
+      </a:ln>
+    </cs:spPr>
+    <cs:defRPr sz="1000" kern="1200"/>
+  </cs:chartArea>
+  <cs:dataLabel>
+    <cs:lnRef idx="0"/>
+    <cs:fillRef idx="0"/>
+    <cs:effectRef idx="0"/>
+    <cs:fontRef idx="minor">
+      <a:schemeClr val="tx1">
+        <a:lumMod val="75000"/>
+        <a:lumOff val="25000"/>
+      </a:schemeClr>
+    </cs:fontRef>
+    <cs:defRPr sz="900" kern="1200"/>
+  </cs:dataLabel>
+  <cs:dataLabelCallout>
+    <cs:lnRef idx="0"/>
+    <cs:fillRef idx="0"/>
+    <cs:effectRef idx="0"/>
+    <cs:fontRef idx="minor">
+      <a:schemeClr val="dk1">
+        <a:lumMod val="65000"/>
+        <a:lumOff val="35000"/>
+      </a:schemeClr>
+    </cs:fontRef>
+    <cs:spPr>
+      <a:solidFill>
+        <a:schemeClr val="lt1"/>
+      </a:solidFill>
+      <a:ln>
+        <a:solidFill>
+          <a:schemeClr val="dk1">
+            <a:lumMod val="25000"/>
+            <a:lumOff val="75000"/>
+          </a:schemeClr>
+        </a:solidFill>
+      </a:ln>
+    </cs:spPr>
+    <cs:defRPr sz="900" kern="1200"/>
+    <cs:bodyPr rot="0" spcFirstLastPara="1" vertOverflow="clip" horzOverflow="clip" vert="horz" wrap="square" lIns="36576" tIns="18288" rIns="36576" bIns="18288" anchor="ctr" anchorCtr="1">
+      <a:spAutoFit/>
+    </cs:bodyPr>
+  </cs:dataLabelCallout>
+  <cs:dataPoint>
+    <cs:lnRef idx="0"/>
+    <cs:fillRef idx="1">
+      <cs:styleClr val="auto"/>
+    </cs:fillRef>
+    <cs:effectRef idx="0"/>
+    <cs:fontRef idx="minor">
+      <a:schemeClr val="tx1"/>
+    </cs:fontRef>
+  </cs:dataPoint>
+  <cs:dataPoint3D>
+    <cs:lnRef idx="0"/>
+    <cs:fillRef idx="1">
+      <cs:styleClr val="auto"/>
+    </cs:fillRef>
+    <cs:effectRef idx="0"/>
+    <cs:fontRef idx="minor">
+      <a:schemeClr val="tx1"/>
+    </cs:fontRef>
+  </cs:dataPoint3D>
+  <cs:dataPointLine>
+    <cs:lnRef idx="0">
+      <cs:styleClr val="auto"/>
+    </cs:lnRef>
+    <cs:fillRef idx="1"/>
+    <cs:effectRef idx="0"/>
+    <cs:fontRef idx="minor">
+      <a:schemeClr val="tx1"/>
+    </cs:fontRef>
+    <cs:spPr>
+      <a:ln w="19050" cap="rnd">
+        <a:solidFill>
+          <a:schemeClr val="phClr"/>
+        </a:solidFill>
+        <a:round/>
+      </a:ln>
+    </cs:spPr>
+  </cs:dataPointLine>
+  <cs:dataPointMarker>
+    <cs:lnRef idx="0">
+      <cs:styleClr val="auto"/>
+    </cs:lnRef>
+    <cs:fillRef idx="1">
+      <cs:styleClr val="auto"/>
+    </cs:fillRef>
+    <cs:effectRef idx="0"/>
+    <cs:fontRef idx="minor">
+      <a:schemeClr val="tx1"/>
+    </cs:fontRef>
+    <cs:spPr>
+      <a:ln w="9525">
+        <a:solidFill>
+          <a:schemeClr val="phClr"/>
+        </a:solidFill>
+      </a:ln>
+    </cs:spPr>
+  </cs:dataPointMarker>
+  <cs:dataPointMarkerLayout symbol="circle" size="5"/>
+  <cs:dataPointWireframe>
+    <cs:lnRef idx="0">
+      <cs:styleClr val="auto"/>
+    </cs:lnRef>
+    <cs:fillRef idx="0"/>
+    <cs:effectRef idx="0"/>
+    <cs:fontRef idx="minor">
+      <a:schemeClr val="dk1"/>
+    </cs:fontRef>
+    <cs:spPr>
+      <a:ln w="9525" cap="rnd">
+        <a:solidFill>
+          <a:schemeClr val="phClr"/>
+        </a:solidFill>
+        <a:round/>
+      </a:ln>
+    </cs:spPr>
+  </cs:dataPointWireframe>
+  <cs:dataTable>
+    <cs:lnRef idx="0"/>
+    <cs:fillRef idx="0"/>
+    <cs:effectRef idx="0"/>
+    <cs:fontRef idx="minor">
+      <a:schemeClr val="tx1">
+        <a:lumMod val="65000"/>
+        <a:lumOff val="35000"/>
+      </a:schemeClr>
+    </cs:fontRef>
+    <cs:spPr>
+      <a:noFill/>
+      <a:ln w="9525" cap="flat" cmpd="sng" algn="ctr">
+        <a:solidFill>
+          <a:schemeClr val="tx1">
+            <a:lumMod val="15000"/>
+            <a:lumOff val="85000"/>
+          </a:schemeClr>
+        </a:solidFill>
+        <a:round/>
+      </a:ln>
+    </cs:spPr>
+    <cs:defRPr sz="900" kern="1200"/>
+  </cs:dataTable>
+  <cs:downBar>
+    <cs:lnRef idx="0"/>
+    <cs:fillRef idx="0"/>
+    <cs:effectRef idx="0"/>
+    <cs:fontRef idx="minor">
+      <a:schemeClr val="tx1"/>
+    </cs:fontRef>
+    <cs:spPr>
+      <a:solidFill>
+        <a:schemeClr val="dk1">
+          <a:lumMod val="75000"/>
+          <a:lumOff val="25000"/>
+        </a:schemeClr>
+      </a:solidFill>
+      <a:ln w="9525" cap="flat" cmpd="sng" algn="ctr">
+        <a:solidFill>
+          <a:schemeClr val="tx1">
+            <a:lumMod val="65000"/>
+            <a:lumOff val="35000"/>
+          </a:schemeClr>
+        </a:solidFill>
+        <a:round/>
+      </a:ln>
+    </cs:spPr>
+  </cs:downBar>
+  <cs:dropLine>
+    <cs:lnRef idx="0"/>
+    <cs:fillRef idx="0"/>
+    <cs:effectRef idx="0"/>
+    <cs:fontRef idx="minor">
+      <a:schemeClr val="tx1"/>
+    </cs:fontRef>
+    <cs:spPr>
+      <a:ln w="9525" cap="flat" cmpd="sng" algn="ctr">
+        <a:solidFill>
+          <a:schemeClr val="tx1">
+            <a:lumMod val="35000"/>
+            <a:lumOff val="65000"/>
+          </a:schemeClr>
+        </a:solidFill>
+        <a:round/>
+      </a:ln>
+    </cs:spPr>
+  </cs:dropLine>
+  <cs:errorBar>
+    <cs:lnRef idx="0"/>
+    <cs:fillRef idx="0"/>
+    <cs:effectRef idx="0"/>
+    <cs:fontRef idx="minor">
+      <a:schemeClr val="tx1"/>
+    </cs:fontRef>
+    <cs:spPr>
+      <a:ln w="9525" cap="flat" cmpd="sng" algn="ctr">
+        <a:solidFill>
+          <a:schemeClr val="tx1">
+            <a:lumMod val="65000"/>
+            <a:lumOff val="35000"/>
+          </a:schemeClr>
+        </a:solidFill>
+        <a:round/>
+      </a:ln>
+    </cs:spPr>
+  </cs:errorBar>
+  <cs:floor>
+    <cs:lnRef idx="0"/>
+    <cs:fillRef idx="0"/>
+    <cs:effectRef idx="0"/>
+    <cs:fontRef idx="minor">
+      <a:schemeClr val="tx1"/>
+    </cs:fontRef>
+    <cs:spPr>
+      <a:noFill/>
+      <a:ln>
+        <a:noFill/>
+      </a:ln>
+    </cs:spPr>
+  </cs:floor>
+  <cs:gridlineMajor>
+    <cs:lnRef idx="0"/>
+    <cs:fillRef idx="0"/>
+    <cs:effectRef idx="0"/>
+    <cs:fontRef idx="minor">
+      <a:schemeClr val="tx1"/>
+    </cs:fontRef>
+    <cs:spPr>
+      <a:ln w="9525" cap="flat" cmpd="sng" algn="ctr">
+        <a:solidFill>
+          <a:schemeClr val="tx1">
+            <a:lumMod val="15000"/>
+            <a:lumOff val="85000"/>
+          </a:schemeClr>
+        </a:solidFill>
+        <a:round/>
+      </a:ln>
+    </cs:spPr>
+  </cs:gridlineMajor>
+  <cs:gridlineMinor>
+    <cs:lnRef idx="0"/>
+    <cs:fillRef idx="0"/>
+    <cs:effectRef idx="0"/>
+    <cs:fontRef idx="minor">
+      <a:schemeClr val="tx1"/>
+    </cs:fontRef>
+    <cs:spPr>
+      <a:ln w="9525" cap="flat" cmpd="sng" algn="ctr">
+        <a:solidFill>
+          <a:schemeClr val="tx1">
+            <a:lumMod val="5000"/>
+            <a:lumOff val="95000"/>
+          </a:schemeClr>
+        </a:solidFill>
+        <a:round/>
+      </a:ln>
+    </cs:spPr>
+  </cs:gridlineMinor>
+  <cs:hiLoLine>
+    <cs:lnRef idx="0"/>
+    <cs:fillRef idx="0"/>
+    <cs:effectRef idx="0"/>
+    <cs:fontRef idx="minor">
+      <a:schemeClr val="tx1"/>
+    </cs:fontRef>
+    <cs:spPr>
+      <a:ln w="9525" cap="flat" cmpd="sng" algn="ctr">
+        <a:solidFill>
+          <a:schemeClr val="tx1">
+            <a:lumMod val="50000"/>
+            <a:lumOff val="50000"/>
+          </a:schemeClr>
+        </a:solidFill>
+        <a:round/>
+      </a:ln>
+    </cs:spPr>
+  </cs:hiLoLine>
+  <cs:leaderLine>
+    <cs:lnRef idx="0"/>
+    <cs:fillRef idx="0"/>
+    <cs:effectRef idx="0"/>
+    <cs:fontRef idx="minor">
+      <a:schemeClr val="tx1"/>
+    </cs:fontRef>
+    <cs:spPr>
+      <a:ln w="9525" cap="flat" cmpd="sng" algn="ctr">
+        <a:solidFill>
+          <a:schemeClr val="tx1">
+            <a:lumMod val="35000"/>
+            <a:lumOff val="65000"/>
+          </a:schemeClr>
+        </a:solidFill>
+        <a:round/>
+      </a:ln>
+    </cs:spPr>
+  </cs:leaderLine>
+  <cs:legend>
+    <cs:lnRef idx="0"/>
+    <cs:fillRef idx="0"/>
+    <cs:effectRef idx="0"/>
+    <cs:fontRef idx="minor">
+      <a:schemeClr val="tx1">
+        <a:lumMod val="65000"/>
+        <a:lumOff val="35000"/>
+      </a:schemeClr>
+    </cs:fontRef>
+    <cs:defRPr sz="900" kern="1200"/>
+  </cs:legend>
+  <cs:plotArea mods="allowNoFillOverride allowNoLineOverride">
+    <cs:lnRef idx="0"/>
+    <cs:fillRef idx="0"/>
+    <cs:effectRef idx="0"/>
+    <cs:fontRef idx="minor">
+      <a:schemeClr val="tx1"/>
+    </cs:fontRef>
+  </cs:plotArea>
+  <cs:plotArea3D mods="allowNoFillOverride allowNoLineOverride">
+    <cs:lnRef idx="0"/>
+    <cs:fillRef idx="0"/>
+    <cs:effectRef idx="0"/>
+    <cs:fontRef idx="minor">
+      <a:schemeClr val="tx1"/>
+    </cs:fontRef>
+  </cs:plotArea3D>
+  <cs:seriesAxis>
+    <cs:lnRef idx="0"/>
+    <cs:fillRef idx="0"/>
+    <cs:effectRef idx="0"/>
+    <cs:fontRef idx="minor">
+      <a:schemeClr val="tx1">
+        <a:lumMod val="65000"/>
+        <a:lumOff val="35000"/>
+      </a:schemeClr>
+    </cs:fontRef>
+    <cs:defRPr sz="900" kern="1200"/>
+  </cs:seriesAxis>
+  <cs:seriesLine>
+    <cs:lnRef idx="0"/>
+    <cs:fillRef idx="0"/>
+    <cs:effectRef idx="0"/>
+    <cs:fontRef idx="minor">
+      <a:schemeClr val="tx1"/>
+    </cs:fontRef>
+    <cs:spPr>
+      <a:ln w="9525" cap="flat" cmpd="sng" algn="ctr">
+        <a:solidFill>
+          <a:schemeClr val="tx1">
+            <a:lumMod val="35000"/>
+            <a:lumOff val="65000"/>
+          </a:schemeClr>
+        </a:solidFill>
+        <a:round/>
+      </a:ln>
+    </cs:spPr>
+  </cs:seriesLine>
+  <cs:title>
+    <cs:lnRef idx="0"/>
+    <cs:fillRef idx="0"/>
+    <cs:effectRef idx="0"/>
+    <cs:fontRef idx="minor">
+      <a:schemeClr val="tx1">
+        <a:lumMod val="65000"/>
+        <a:lumOff val="35000"/>
+      </a:schemeClr>
+    </cs:fontRef>
+    <cs:defRPr sz="1400" b="0" kern="1200" spc="0" baseline="0"/>
+  </cs:title>
+  <cs:trendline>
+    <cs:lnRef idx="0">
+      <cs:styleClr val="auto"/>
+    </cs:lnRef>
+    <cs:fillRef idx="0"/>
+    <cs:effectRef idx="0"/>
+    <cs:fontRef idx="minor">
+      <a:schemeClr val="tx1"/>
+    </cs:fontRef>
+    <cs:spPr>
+      <a:ln w="19050" cap="rnd">
+        <a:solidFill>
+          <a:schemeClr val="phClr"/>
+        </a:solidFill>
+        <a:prstDash val="sysDot"/>
+      </a:ln>
+    </cs:spPr>
+  </cs:trendline>
+  <cs:trendlineLabel>
+    <cs:lnRef idx="0"/>
+    <cs:fillRef idx="0"/>
+    <cs:effectRef idx="0"/>
+    <cs:fontRef idx="minor">
+      <a:schemeClr val="tx1">
+        <a:lumMod val="65000"/>
+        <a:lumOff val="35000"/>
+      </a:schemeClr>
+    </cs:fontRef>
+    <cs:defRPr sz="900" kern="1200"/>
+  </cs:trendlineLabel>
+  <cs:upBar>
+    <cs:lnRef idx="0"/>
+    <cs:fillRef idx="0"/>
+    <cs:effectRef idx="0"/>
+    <cs:fontRef idx="minor">
+      <a:schemeClr val="tx1"/>
+    </cs:fontRef>
+    <cs:spPr>
+      <a:solidFill>
+        <a:schemeClr val="lt1"/>
+      </a:solidFill>
+      <a:ln w="9525" cap="flat" cmpd="sng" algn="ctr">
+        <a:solidFill>
+          <a:schemeClr val="tx1">
+            <a:lumMod val="65000"/>
+            <a:lumOff val="35000"/>
+          </a:schemeClr>
+        </a:solidFill>
+        <a:round/>
+      </a:ln>
+    </cs:spPr>
+  </cs:upBar>
+  <cs:valueAxis>
+    <cs:lnRef idx="0"/>
+    <cs:fillRef idx="0"/>
+    <cs:effectRef idx="0"/>
+    <cs:fontRef idx="minor">
+      <a:schemeClr val="tx1">
+        <a:lumMod val="65000"/>
+        <a:lumOff val="35000"/>
+      </a:schemeClr>
+    </cs:fontRef>
+    <cs:spPr>
+      <a:ln w="9525" cap="flat" cmpd="sng" algn="ctr">
+        <a:solidFill>
+          <a:schemeClr val="tx1">
+            <a:lumMod val="25000"/>
+            <a:lumOff val="75000"/>
+          </a:schemeClr>
+        </a:solidFill>
+        <a:round/>
+      </a:ln>
+    </cs:spPr>
+    <cs:defRPr sz="900" kern="1200"/>
+  </cs:valueAxis>
+  <cs:wall>
+    <cs:lnRef idx="0"/>
+    <cs:fillRef idx="0"/>
+    <cs:effectRef idx="0"/>
+    <cs:fontRef idx="minor">
+      <a:schemeClr val="tx1"/>
+    </cs:fontRef>
+    <cs:spPr>
+      <a:noFill/>
+      <a:ln>
+        <a:noFill/>
+      </a:ln>
+    </cs:spPr>
+  </cs:wall>
+</cs:chartStyle>
+</file>
+
 <file path=word/theme/theme1.xml><?xml version="1.0" encoding="utf-8"?>
 <a:theme xmlns:a="http://schemas.openxmlformats.org/drawingml/2006/main" name="Tema de Office">
   <a:themeElements>

</xml_diff>

<commit_message>
Version final del parcial 2.
</commit_message>
<xml_diff>
--- a/USB_Lenguage_Programation/Parcial_2/Resolucion_Parcial2_JuniorLara.docx
+++ b/USB_Lenguage_Programation/Parcial_2/Resolucion_Parcial2_JuniorLara.docx
@@ -164,7 +164,25 @@
           <w:sz w:val="24"/>
           <w:szCs w:val="24"/>
         </w:rPr>
-        <w:t>Trimestre: Septiembre - Diciembre 2023</w:t>
+        <w:t xml:space="preserve">Trimestre: Septiembre - </w:t>
+      </w:r>
+      <w:proofErr w:type="gramStart"/>
+      <w:r>
+        <w:rPr>
+          <w:rFonts w:ascii="Georgia" w:hAnsi="Georgia" w:cs="Arial"/>
+          <w:sz w:val="24"/>
+          <w:szCs w:val="24"/>
+        </w:rPr>
+        <w:t>Diciembre</w:t>
+      </w:r>
+      <w:proofErr w:type="gramEnd"/>
+      <w:r>
+        <w:rPr>
+          <w:rFonts w:ascii="Georgia" w:hAnsi="Georgia" w:cs="Arial"/>
+          <w:sz w:val="24"/>
+          <w:szCs w:val="24"/>
+        </w:rPr>
+        <w:t xml:space="preserve"> 2023</w:t>
       </w:r>
     </w:p>
     <w:p>
@@ -577,55 +595,83 @@
           <w:rFonts w:ascii="Georgia" w:hAnsi="Georgia"/>
           <w:sz w:val="24"/>
           <w:szCs w:val="24"/>
-        </w:rPr>
-      </w:pPr>
-      <w:r>
-        <w:rPr>
-          <w:rFonts w:ascii="Georgia" w:hAnsi="Georgia"/>
-          <w:sz w:val="24"/>
-          <w:szCs w:val="24"/>
-        </w:rPr>
-        <w:t xml:space="preserve">Versiones usadas en cada lenguaje </w:t>
-      </w:r>
-      <w:r>
-        <w:rPr>
-          <w:rFonts w:ascii="Georgia" w:hAnsi="Georgia"/>
-          <w:sz w:val="24"/>
-          <w:szCs w:val="24"/>
-        </w:rPr>
-        <w:t>escogido</w:t>
-      </w:r>
-      <w:r>
-        <w:rPr>
-          <w:rFonts w:ascii="Georgia" w:hAnsi="Georgia"/>
-          <w:sz w:val="24"/>
-          <w:szCs w:val="24"/>
-        </w:rPr>
-        <w:t>,</w:t>
-      </w:r>
-      <w:r>
-        <w:rPr>
-          <w:rFonts w:ascii="Georgia" w:hAnsi="Georgia"/>
-          <w:sz w:val="24"/>
-          <w:szCs w:val="24"/>
-        </w:rPr>
-        <w:t xml:space="preserve"> C++</w:t>
-      </w:r>
-      <w:r>
-        <w:rPr>
-          <w:rFonts w:ascii="Georgia" w:hAnsi="Georgia"/>
-          <w:sz w:val="24"/>
-          <w:szCs w:val="24"/>
-        </w:rPr>
-        <w:t>, Python3</w:t>
-      </w:r>
-      <w:r>
-        <w:rPr>
-          <w:rFonts w:ascii="Georgia" w:hAnsi="Georgia"/>
-          <w:sz w:val="24"/>
-          <w:szCs w:val="24"/>
-        </w:rPr>
-        <w:t xml:space="preserve"> y </w:t>
+          <w:lang w:val="es-419"/>
+        </w:rPr>
+      </w:pPr>
+      <w:r>
+        <w:rPr>
+          <w:noProof/>
+        </w:rPr>
+        <w:drawing>
+          <wp:anchor distT="0" distB="0" distL="114300" distR="114300" simplePos="0" relativeHeight="251662336" behindDoc="0" locked="0" layoutInCell="1" allowOverlap="1" wp14:anchorId="1C360A1F" wp14:editId="0F2005D4">
+            <wp:simplePos x="0" y="0"/>
+            <wp:positionH relativeFrom="margin">
+              <wp:posOffset>-138026</wp:posOffset>
+            </wp:positionH>
+            <wp:positionV relativeFrom="paragraph">
+              <wp:posOffset>496627</wp:posOffset>
+            </wp:positionV>
+            <wp:extent cx="5727065" cy="865505"/>
+            <wp:effectExtent l="0" t="0" r="6985" b="0"/>
+            <wp:wrapTopAndBottom/>
+            <wp:docPr id="4" name="Imagen 4"/>
+            <wp:cNvGraphicFramePr>
+              <a:graphicFrameLocks xmlns:a="http://schemas.openxmlformats.org/drawingml/2006/main" noChangeAspect="1"/>
+            </wp:cNvGraphicFramePr>
+            <a:graphic xmlns:a="http://schemas.openxmlformats.org/drawingml/2006/main">
+              <a:graphicData uri="http://schemas.openxmlformats.org/drawingml/2006/picture">
+                <pic:pic xmlns:pic="http://schemas.openxmlformats.org/drawingml/2006/picture">
+                  <pic:nvPicPr>
+                    <pic:cNvPr id="1" name=""/>
+                    <pic:cNvPicPr/>
+                  </pic:nvPicPr>
+                  <pic:blipFill rotWithShape="1">
+                    <a:blip r:embed="rId7">
+                      <a:extLst>
+                        <a:ext uri="{28A0092B-C50C-407E-A947-70E740481C1C}">
+                          <a14:useLocalDpi xmlns:a14="http://schemas.microsoft.com/office/drawing/2010/main" val="0"/>
+                        </a:ext>
+                      </a:extLst>
+                    </a:blip>
+                    <a:srcRect l="53237" t="89354" r="31077" b="4879"/>
+                    <a:stretch/>
+                  </pic:blipFill>
+                  <pic:spPr bwMode="auto">
+                    <a:xfrm>
+                      <a:off x="0" y="0"/>
+                      <a:ext cx="5727065" cy="865505"/>
+                    </a:xfrm>
+                    <a:prstGeom prst="rect">
+                      <a:avLst/>
+                    </a:prstGeom>
+                    <a:ln>
+                      <a:noFill/>
+                    </a:ln>
+                    <a:extLst>
+                      <a:ext uri="{53640926-AAD7-44D8-BBD7-CCE9431645EC}">
+                        <a14:shadowObscured xmlns:a14="http://schemas.microsoft.com/office/drawing/2010/main"/>
+                      </a:ext>
+                    </a:extLst>
+                  </pic:spPr>
+                </pic:pic>
+              </a:graphicData>
+            </a:graphic>
+            <wp14:sizeRelH relativeFrom="margin">
+              <wp14:pctWidth>0</wp14:pctWidth>
+            </wp14:sizeRelH>
+            <wp14:sizeRelV relativeFrom="margin">
+              <wp14:pctHeight>0</wp14:pctHeight>
+            </wp14:sizeRelV>
+          </wp:anchor>
+        </w:drawing>
+      </w:r>
+      <w:r>
+        <w:rPr>
+          <w:rFonts w:ascii="Georgia" w:hAnsi="Georgia"/>
+          <w:sz w:val="24"/>
+          <w:szCs w:val="24"/>
+        </w:rPr>
+        <w:t xml:space="preserve">En todas las respuestas dadas en este parcial se </w:t>
       </w:r>
       <w:proofErr w:type="spellStart"/>
       <w:r>
@@ -634,7 +680,16 @@
           <w:sz w:val="24"/>
           <w:szCs w:val="24"/>
         </w:rPr>
-        <w:t>Lua</w:t>
+        <w:t>us</w:t>
+      </w:r>
+      <w:r>
+        <w:rPr>
+          <w:rFonts w:ascii="Georgia" w:hAnsi="Georgia"/>
+          <w:sz w:val="24"/>
+          <w:szCs w:val="24"/>
+          <w:lang w:val="es-419"/>
+        </w:rPr>
+        <w:t>ó</w:t>
       </w:r>
       <w:proofErr w:type="spellEnd"/>
       <w:r>
@@ -642,57 +697,10 @@
           <w:rFonts w:ascii="Georgia" w:hAnsi="Georgia"/>
           <w:sz w:val="24"/>
           <w:szCs w:val="24"/>
-        </w:rPr>
-        <w:t>.</w:t>
-      </w:r>
-    </w:p>
-    <w:p>
-      <w:pPr>
-        <w:jc w:val="both"/>
-        <w:rPr>
-          <w:rFonts w:ascii="Georgia" w:hAnsi="Georgia"/>
-          <w:sz w:val="24"/>
-          <w:szCs w:val="24"/>
-        </w:rPr>
-      </w:pPr>
-    </w:p>
-    <w:p>
-      <w:pPr>
-        <w:jc w:val="both"/>
-        <w:rPr>
-          <w:rFonts w:ascii="Georgia" w:hAnsi="Georgia"/>
-          <w:sz w:val="24"/>
-          <w:szCs w:val="24"/>
-        </w:rPr>
-      </w:pPr>
-      <w:r>
-        <w:rPr>
-          <w:rFonts w:ascii="Georgia" w:hAnsi="Georgia"/>
-          <w:sz w:val="24"/>
-          <w:szCs w:val="24"/>
-        </w:rPr>
-        <w:t>IMAGEN</w:t>
-      </w:r>
-    </w:p>
-    <w:p>
-      <w:pPr>
-        <w:jc w:val="both"/>
-        <w:rPr>
-          <w:rFonts w:ascii="Georgia" w:hAnsi="Georgia"/>
-          <w:sz w:val="24"/>
-          <w:szCs w:val="24"/>
-        </w:rPr>
-      </w:pPr>
-    </w:p>
-    <w:p>
-      <w:pPr>
-        <w:jc w:val="both"/>
-        <w:rPr>
-          <w:rFonts w:ascii="Georgia" w:hAnsi="Georgia"/>
-          <w:sz w:val="24"/>
-          <w:szCs w:val="24"/>
-        </w:rPr>
-      </w:pPr>
+          <w:lang w:val="es-419"/>
+        </w:rPr>
+        <w:t xml:space="preserve"> Python cuya versión es 3.9.2.</w:t>
+      </w:r>
     </w:p>
     <w:p>
       <w:pPr>
@@ -798,559 +806,26 @@
           <w:sz w:val="24"/>
           <w:szCs w:val="24"/>
         </w:rPr>
-        <w:t xml:space="preserve">El lenguaje escogido basado </w:t>
-      </w:r>
-      <w:r>
-        <w:rPr>
-          <w:rFonts w:ascii="Georgia" w:hAnsi="Georgia"/>
-          <w:sz w:val="24"/>
-          <w:szCs w:val="24"/>
-        </w:rPr>
-        <w:t>según</w:t>
-      </w:r>
-      <w:r>
-        <w:rPr>
-          <w:rFonts w:ascii="Georgia" w:hAnsi="Georgia"/>
-          <w:sz w:val="24"/>
-          <w:szCs w:val="24"/>
-        </w:rPr>
-        <w:t xml:space="preserve"> </w:t>
-      </w:r>
-      <w:r>
-        <w:rPr>
-          <w:rFonts w:ascii="Georgia" w:hAnsi="Georgia"/>
-          <w:sz w:val="24"/>
-          <w:szCs w:val="24"/>
-        </w:rPr>
-        <w:t>mi</w:t>
-      </w:r>
-      <w:r>
-        <w:rPr>
-          <w:rFonts w:ascii="Georgia" w:hAnsi="Georgia"/>
-          <w:sz w:val="24"/>
-          <w:szCs w:val="24"/>
-        </w:rPr>
-        <w:t xml:space="preserve"> primer apellido</w:t>
-      </w:r>
-      <w:r>
-        <w:rPr>
-          <w:rFonts w:ascii="Georgia" w:hAnsi="Georgia"/>
-          <w:sz w:val="24"/>
-          <w:szCs w:val="24"/>
-        </w:rPr>
-        <w:t xml:space="preserve"> </w:t>
-      </w:r>
-      <w:r>
-        <w:rPr>
-          <w:rFonts w:ascii="Georgia" w:hAnsi="Georgia"/>
-          <w:sz w:val="24"/>
-          <w:szCs w:val="24"/>
-        </w:rPr>
-        <w:t>Lar</w:t>
-      </w:r>
-      <w:r>
-        <w:rPr>
-          <w:rFonts w:ascii="Georgia" w:hAnsi="Georgia"/>
-          <w:sz w:val="24"/>
-          <w:szCs w:val="24"/>
-        </w:rPr>
-        <w:t>a</w:t>
-      </w:r>
-      <w:r>
-        <w:rPr>
-          <w:rFonts w:ascii="Georgia" w:hAnsi="Georgia"/>
-          <w:sz w:val="24"/>
-          <w:szCs w:val="24"/>
-        </w:rPr>
-        <w:t xml:space="preserve"> es </w:t>
-      </w:r>
-      <w:r>
-        <w:rPr>
-          <w:rFonts w:ascii="Georgia" w:hAnsi="Georgia"/>
-          <w:sz w:val="24"/>
-          <w:szCs w:val="24"/>
-        </w:rPr>
-        <w:t>“</w:t>
-      </w:r>
-      <w:proofErr w:type="spellStart"/>
-      <w:r>
-        <w:rPr>
-          <w:rFonts w:ascii="Georgia" w:hAnsi="Georgia"/>
-          <w:sz w:val="24"/>
-          <w:szCs w:val="24"/>
-        </w:rPr>
-        <w:t>Lua</w:t>
-      </w:r>
-      <w:proofErr w:type="spellEnd"/>
-      <w:r>
-        <w:rPr>
-          <w:rFonts w:ascii="Georgia" w:hAnsi="Georgia"/>
-          <w:sz w:val="24"/>
-          <w:szCs w:val="24"/>
-        </w:rPr>
-        <w:t>”</w:t>
-      </w:r>
-      <w:r>
-        <w:rPr>
-          <w:rFonts w:ascii="Georgia" w:hAnsi="Georgia"/>
-          <w:sz w:val="24"/>
-          <w:szCs w:val="24"/>
-        </w:rPr>
-        <w:t>.</w:t>
-      </w:r>
-    </w:p>
-    <w:p>
-      <w:pPr>
-        <w:pStyle w:val="Prrafodelista"/>
-        <w:numPr>
-          <w:ilvl w:val="0"/>
-          <w:numId w:val="4"/>
-        </w:numPr>
-        <w:jc w:val="both"/>
-        <w:rPr>
-          <w:rFonts w:ascii="Georgia" w:hAnsi="Georgia"/>
-          <w:sz w:val="24"/>
-          <w:szCs w:val="24"/>
-        </w:rPr>
-      </w:pPr>
-      <w:r>
-        <w:rPr>
-          <w:rFonts w:ascii="Georgia" w:hAnsi="Georgia"/>
-          <w:sz w:val="24"/>
-          <w:szCs w:val="24"/>
-        </w:rPr>
-        <w:t>De una breve descripción del lenguaje escogido.</w:t>
-      </w:r>
-    </w:p>
-    <w:p>
-      <w:pPr>
-        <w:pStyle w:val="Prrafodelista"/>
-        <w:numPr>
-          <w:ilvl w:val="0"/>
-          <w:numId w:val="5"/>
-        </w:numPr>
-        <w:jc w:val="both"/>
-        <w:rPr>
-          <w:rFonts w:ascii="Georgia" w:hAnsi="Georgia"/>
-          <w:sz w:val="24"/>
-          <w:szCs w:val="24"/>
-        </w:rPr>
-      </w:pPr>
-      <w:r>
-        <w:rPr>
-          <w:rFonts w:ascii="Georgia" w:hAnsi="Georgia"/>
-          <w:sz w:val="24"/>
-          <w:szCs w:val="24"/>
-        </w:rPr>
-        <w:t>Enumere y explique las estructuras de control de flujo que ofrece</w:t>
-      </w:r>
-      <w:r>
-        <w:rPr>
-          <w:rFonts w:ascii="Georgia" w:hAnsi="Georgia"/>
-          <w:sz w:val="24"/>
-          <w:szCs w:val="24"/>
-        </w:rPr>
-        <w:t>.</w:t>
-      </w:r>
-    </w:p>
-    <w:p>
-      <w:pPr>
-        <w:pStyle w:val="Prrafodelista"/>
-        <w:ind w:left="1428"/>
-        <w:jc w:val="both"/>
-        <w:rPr>
-          <w:rFonts w:ascii="Georgia" w:hAnsi="Georgia"/>
-          <w:sz w:val="24"/>
-          <w:szCs w:val="24"/>
-        </w:rPr>
-      </w:pPr>
-    </w:p>
-    <w:p>
-      <w:pPr>
-        <w:pStyle w:val="Prrafodelista"/>
-        <w:ind w:left="1428"/>
-        <w:jc w:val="both"/>
-        <w:rPr>
-          <w:rFonts w:ascii="Georgia" w:hAnsi="Georgia"/>
-          <w:sz w:val="24"/>
-          <w:szCs w:val="24"/>
-        </w:rPr>
-      </w:pPr>
-    </w:p>
-    <w:p>
-      <w:pPr>
-        <w:pStyle w:val="Prrafodelista"/>
-        <w:numPr>
-          <w:ilvl w:val="0"/>
-          <w:numId w:val="5"/>
-        </w:numPr>
-        <w:jc w:val="both"/>
-        <w:rPr>
-          <w:rFonts w:ascii="Georgia" w:hAnsi="Georgia"/>
-          <w:sz w:val="24"/>
-          <w:szCs w:val="24"/>
-        </w:rPr>
-      </w:pPr>
-      <w:r>
-        <w:rPr>
-          <w:rFonts w:ascii="Georgia" w:hAnsi="Georgia"/>
-          <w:sz w:val="24"/>
-          <w:szCs w:val="24"/>
-        </w:rPr>
-        <w:t>Diga en qué orden evalúan expresiones y funciones</w:t>
-      </w:r>
-      <w:r>
-        <w:rPr>
-          <w:rFonts w:ascii="Georgia" w:hAnsi="Georgia"/>
-          <w:sz w:val="24"/>
-          <w:szCs w:val="24"/>
-        </w:rPr>
-        <w:t>.</w:t>
-      </w:r>
-    </w:p>
-    <w:p>
-      <w:pPr>
-        <w:pStyle w:val="Prrafodelista"/>
-        <w:ind w:left="1428"/>
-        <w:jc w:val="both"/>
-        <w:rPr>
-          <w:rFonts w:ascii="Georgia" w:hAnsi="Georgia"/>
-          <w:sz w:val="24"/>
-          <w:szCs w:val="24"/>
-        </w:rPr>
-      </w:pPr>
-    </w:p>
-    <w:p>
-      <w:pPr>
-        <w:pStyle w:val="Prrafodelista"/>
-        <w:ind w:left="1428"/>
-        <w:jc w:val="both"/>
-        <w:rPr>
-          <w:rFonts w:ascii="Georgia" w:hAnsi="Georgia"/>
-          <w:sz w:val="24"/>
-          <w:szCs w:val="24"/>
-        </w:rPr>
-      </w:pPr>
-    </w:p>
-    <w:p>
-      <w:pPr>
-        <w:pStyle w:val="Prrafodelista"/>
-        <w:numPr>
-          <w:ilvl w:val="0"/>
-          <w:numId w:val="5"/>
-        </w:numPr>
-        <w:jc w:val="both"/>
-        <w:rPr>
-          <w:rFonts w:ascii="Georgia" w:hAnsi="Georgia"/>
-          <w:sz w:val="24"/>
-          <w:szCs w:val="24"/>
-        </w:rPr>
-      </w:pPr>
-      <w:r>
-        <w:rPr>
-          <w:rFonts w:ascii="Georgia" w:hAnsi="Georgia"/>
-          <w:sz w:val="24"/>
-          <w:szCs w:val="24"/>
-        </w:rPr>
-        <w:t>Diga qué tipos de datos posee y qué mecanismos ofrece para la creación de nuevos</w:t>
-      </w:r>
-      <w:r>
-        <w:rPr>
-          <w:rFonts w:ascii="Georgia" w:hAnsi="Georgia"/>
-          <w:sz w:val="24"/>
-          <w:szCs w:val="24"/>
-        </w:rPr>
-        <w:t xml:space="preserve"> </w:t>
-      </w:r>
-      <w:r>
-        <w:rPr>
-          <w:rFonts w:ascii="Georgia" w:hAnsi="Georgia"/>
-          <w:sz w:val="24"/>
-          <w:szCs w:val="24"/>
-        </w:rPr>
-        <w:t>tipos (incluyendo tipos polimórficos de haberlos).</w:t>
-      </w:r>
-    </w:p>
-    <w:p>
-      <w:pPr>
-        <w:pStyle w:val="Prrafodelista"/>
-        <w:rPr>
-          <w:rFonts w:ascii="Georgia" w:hAnsi="Georgia"/>
-          <w:sz w:val="24"/>
-          <w:szCs w:val="24"/>
-        </w:rPr>
-      </w:pPr>
-    </w:p>
-    <w:p>
-      <w:pPr>
-        <w:pStyle w:val="Prrafodelista"/>
-        <w:rPr>
-          <w:rFonts w:ascii="Georgia" w:hAnsi="Georgia"/>
-          <w:sz w:val="24"/>
-          <w:szCs w:val="24"/>
-        </w:rPr>
-      </w:pPr>
-    </w:p>
-    <w:p>
-      <w:pPr>
-        <w:pStyle w:val="Prrafodelista"/>
-        <w:numPr>
-          <w:ilvl w:val="0"/>
-          <w:numId w:val="5"/>
-        </w:numPr>
-        <w:jc w:val="both"/>
-        <w:rPr>
-          <w:rFonts w:ascii="Georgia" w:hAnsi="Georgia"/>
-          <w:sz w:val="24"/>
-          <w:szCs w:val="24"/>
-        </w:rPr>
-      </w:pPr>
-      <w:r>
-        <w:rPr>
-          <w:rFonts w:ascii="Georgia" w:hAnsi="Georgia"/>
-          <w:sz w:val="24"/>
-          <w:szCs w:val="24"/>
-        </w:rPr>
-        <w:t>Describa el funcionamiento del sistema de tipos del lenguaje, incluyendo el tipo d</w:t>
-      </w:r>
-      <w:r>
-        <w:rPr>
-          <w:rFonts w:ascii="Georgia" w:hAnsi="Georgia"/>
-          <w:sz w:val="24"/>
-          <w:szCs w:val="24"/>
-        </w:rPr>
-        <w:t xml:space="preserve">e </w:t>
-      </w:r>
-      <w:r>
-        <w:rPr>
-          <w:rFonts w:ascii="Georgia" w:hAnsi="Georgia"/>
-          <w:sz w:val="24"/>
-          <w:szCs w:val="24"/>
-        </w:rPr>
-        <w:t>equivalencia para sus tipos, reglas de compatibilidad y capacidades de inferencia</w:t>
-      </w:r>
-      <w:r>
-        <w:rPr>
-          <w:rFonts w:ascii="Georgia" w:hAnsi="Georgia"/>
-          <w:sz w:val="24"/>
-          <w:szCs w:val="24"/>
-        </w:rPr>
-        <w:t xml:space="preserve"> </w:t>
-      </w:r>
-      <w:r>
-        <w:rPr>
-          <w:rFonts w:ascii="Georgia" w:hAnsi="Georgia"/>
-          <w:sz w:val="24"/>
-          <w:szCs w:val="24"/>
-        </w:rPr>
-        <w:t>de tipos.</w:t>
-      </w:r>
-    </w:p>
-    <w:p>
-      <w:pPr>
-        <w:jc w:val="both"/>
-        <w:rPr>
-          <w:rFonts w:ascii="Georgia" w:hAnsi="Georgia"/>
-          <w:sz w:val="24"/>
-          <w:szCs w:val="24"/>
-        </w:rPr>
-      </w:pPr>
-    </w:p>
-    <w:p>
-      <w:pPr>
-        <w:jc w:val="both"/>
-        <w:rPr>
-          <w:rFonts w:ascii="Georgia" w:hAnsi="Georgia"/>
-          <w:sz w:val="24"/>
-          <w:szCs w:val="24"/>
-        </w:rPr>
-      </w:pPr>
-    </w:p>
-    <w:p>
-      <w:pPr>
-        <w:pStyle w:val="Prrafodelista"/>
-        <w:numPr>
-          <w:ilvl w:val="0"/>
-          <w:numId w:val="4"/>
-        </w:numPr>
-        <w:jc w:val="both"/>
-        <w:rPr>
-          <w:rFonts w:ascii="Georgia" w:hAnsi="Georgia"/>
-          <w:sz w:val="24"/>
-          <w:szCs w:val="24"/>
-        </w:rPr>
-      </w:pPr>
-      <w:r>
-        <w:rPr>
-          <w:rFonts w:ascii="Georgia" w:hAnsi="Georgia"/>
-          <w:sz w:val="24"/>
-          <w:szCs w:val="24"/>
-        </w:rPr>
-        <w:t>Implemente los siguientes programas en el lenguaje escogido:</w:t>
-      </w:r>
-    </w:p>
-    <w:p>
-      <w:pPr>
-        <w:pStyle w:val="Prrafodelista"/>
-        <w:jc w:val="both"/>
-        <w:rPr>
-          <w:rFonts w:ascii="Georgia" w:hAnsi="Georgia"/>
-          <w:sz w:val="24"/>
-          <w:szCs w:val="24"/>
-        </w:rPr>
-      </w:pPr>
-    </w:p>
-    <w:p>
-      <w:pPr>
-        <w:pStyle w:val="Prrafodelista"/>
-        <w:numPr>
-          <w:ilvl w:val="0"/>
-          <w:numId w:val="9"/>
-        </w:numPr>
-        <w:jc w:val="both"/>
-        <w:rPr>
-          <w:rFonts w:ascii="Georgia" w:hAnsi="Georgia"/>
-          <w:sz w:val="24"/>
-          <w:szCs w:val="24"/>
-        </w:rPr>
-      </w:pPr>
-      <w:r>
-        <w:rPr>
-          <w:rFonts w:ascii="Georgia" w:hAnsi="Georgia"/>
-          <w:sz w:val="24"/>
-          <w:szCs w:val="24"/>
-        </w:rPr>
-        <w:t xml:space="preserve">Defina un tipo de datos recursivo que represente numerales de </w:t>
-      </w:r>
-      <w:proofErr w:type="spellStart"/>
-      <w:r>
-        <w:rPr>
-          <w:rFonts w:ascii="Georgia" w:hAnsi="Georgia"/>
-          <w:sz w:val="24"/>
-          <w:szCs w:val="24"/>
-        </w:rPr>
-        <w:t>Church</w:t>
-      </w:r>
-      <w:proofErr w:type="spellEnd"/>
-      <w:r>
-        <w:rPr>
-          <w:rFonts w:ascii="Georgia" w:hAnsi="Georgia"/>
-          <w:sz w:val="24"/>
-          <w:szCs w:val="24"/>
-        </w:rPr>
-        <w:t>.</w:t>
-      </w:r>
-      <w:r>
-        <w:rPr>
-          <w:rFonts w:ascii="Georgia" w:hAnsi="Georgia"/>
-          <w:sz w:val="24"/>
-          <w:szCs w:val="24"/>
-        </w:rPr>
-        <w:t xml:space="preserve"> </w:t>
-      </w:r>
-    </w:p>
-    <w:p>
-      <w:pPr>
-        <w:ind w:left="1416"/>
-        <w:jc w:val="both"/>
-        <w:rPr>
-          <w:rFonts w:ascii="Georgia" w:hAnsi="Georgia"/>
-          <w:sz w:val="24"/>
-          <w:szCs w:val="24"/>
-        </w:rPr>
-      </w:pPr>
-      <w:r>
-        <w:rPr>
-          <w:rFonts w:ascii="Georgia" w:hAnsi="Georgia"/>
-          <w:sz w:val="24"/>
-          <w:szCs w:val="24"/>
-        </w:rPr>
-        <w:t xml:space="preserve">Link </w:t>
-      </w:r>
-      <w:proofErr w:type="spellStart"/>
-      <w:r>
-        <w:rPr>
-          <w:rFonts w:ascii="Georgia" w:hAnsi="Georgia"/>
-          <w:sz w:val="24"/>
-          <w:szCs w:val="24"/>
-        </w:rPr>
-        <w:t>git</w:t>
-      </w:r>
-      <w:proofErr w:type="spellEnd"/>
-    </w:p>
-    <w:p>
-      <w:pPr>
-        <w:ind w:left="1416"/>
-        <w:jc w:val="both"/>
-        <w:rPr>
-          <w:rFonts w:ascii="Georgia" w:hAnsi="Georgia"/>
-          <w:sz w:val="24"/>
-          <w:szCs w:val="24"/>
-        </w:rPr>
-      </w:pPr>
-    </w:p>
-    <w:p>
-      <w:pPr>
-        <w:pStyle w:val="Prrafodelista"/>
-        <w:numPr>
-          <w:ilvl w:val="0"/>
-          <w:numId w:val="9"/>
-        </w:numPr>
-        <w:jc w:val="both"/>
-        <w:rPr>
-          <w:rFonts w:ascii="Georgia" w:hAnsi="Georgia"/>
-          <w:sz w:val="24"/>
-          <w:szCs w:val="24"/>
-        </w:rPr>
-      </w:pPr>
-      <w:r>
-        <w:rPr>
-          <w:rFonts w:ascii="Georgia" w:hAnsi="Georgia"/>
-          <w:sz w:val="24"/>
-          <w:szCs w:val="24"/>
-        </w:rPr>
-        <w:t>Defina un árbol binario con información en ramas y hojas.</w:t>
-      </w:r>
-    </w:p>
-    <w:p>
-      <w:pPr>
-        <w:ind w:left="1416"/>
-        <w:jc w:val="both"/>
-        <w:rPr>
-          <w:rFonts w:ascii="Georgia" w:hAnsi="Georgia"/>
-          <w:sz w:val="24"/>
-          <w:szCs w:val="24"/>
-        </w:rPr>
-      </w:pPr>
-      <w:r>
-        <w:rPr>
-          <w:rFonts w:ascii="Georgia" w:hAnsi="Georgia"/>
-          <w:sz w:val="24"/>
-          <w:szCs w:val="24"/>
-        </w:rPr>
-        <w:t xml:space="preserve">Link </w:t>
-      </w:r>
-      <w:proofErr w:type="spellStart"/>
-      <w:r>
-        <w:rPr>
-          <w:rFonts w:ascii="Georgia" w:hAnsi="Georgia"/>
-          <w:sz w:val="24"/>
-          <w:szCs w:val="24"/>
-        </w:rPr>
-        <w:t>git</w:t>
-      </w:r>
-      <w:proofErr w:type="spellEnd"/>
-    </w:p>
-    <w:p>
-      <w:pPr>
-        <w:ind w:left="1416"/>
-        <w:jc w:val="both"/>
-        <w:rPr>
-          <w:rFonts w:ascii="Georgia" w:hAnsi="Georgia"/>
-          <w:sz w:val="24"/>
-          <w:szCs w:val="24"/>
-        </w:rPr>
-      </w:pPr>
+        <w:t xml:space="preserve">Sin tiempo. </w:t>
+      </w:r>
+      <w:r>
+        <w:rPr>
+          <mc:AlternateContent>
+            <mc:Choice Requires="w16se"/>
+            <mc:Fallback>
+              <w:rFonts w:ascii="Segoe UI Emoji" w:eastAsia="Segoe UI Emoji" w:hAnsi="Segoe UI Emoji" w:cs="Segoe UI Emoji"/>
+            </mc:Fallback>
+          </mc:AlternateContent>
+        </w:rPr>
+        <mc:AlternateContent>
+          <mc:Choice Requires="w16se">
+            <w16se:symEx w16se:font="Segoe UI Emoji" w16se:char="2639"/>
+          </mc:Choice>
+          <mc:Fallback>
+            <w:t>☹</w:t>
+          </mc:Fallback>
+        </mc:AlternateContent>
+      </w:r>
     </w:p>
     <w:p>
       <w:pPr>
@@ -1554,7 +1029,7 @@
           <w:szCs w:val="24"/>
         </w:rPr>
       </w:pPr>
-      <w:hyperlink r:id="rId7" w:history="1">
+      <w:hyperlink r:id="rId8" w:history="1">
         <w:r>
           <w:rPr>
             <w:rStyle w:val="Hipervnculo"/>
@@ -1601,7 +1076,6 @@
           <w:sz w:val="24"/>
           <w:szCs w:val="24"/>
         </w:rPr>
-        <w:lastRenderedPageBreak/>
         <w:t xml:space="preserve">La ejecución del archivo fuente principal se realiza </w:t>
       </w:r>
       <w:r>
@@ -2088,6 +1562,96 @@
     </w:p>
     <w:p>
       <w:pPr>
+        <w:ind w:left="360"/>
+        <w:jc w:val="both"/>
+        <w:rPr>
+          <w:rFonts w:ascii="Georgia" w:hAnsi="Georgia"/>
+          <w:sz w:val="24"/>
+          <w:szCs w:val="24"/>
+        </w:rPr>
+      </w:pPr>
+      <w:r>
+        <w:rPr>
+          <w:rFonts w:ascii="Georgia" w:hAnsi="Georgia"/>
+          <w:sz w:val="24"/>
+          <w:szCs w:val="24"/>
+        </w:rPr>
+        <w:t xml:space="preserve">Sin tiempo. </w:t>
+      </w:r>
+      <w:r>
+        <w:rPr>
+          <mc:AlternateContent>
+            <mc:Choice Requires="w16se">
+              <w:rFonts w:ascii="Georgia" w:hAnsi="Georgia"/>
+            </mc:Choice>
+            <mc:Fallback>
+              <w:rFonts w:ascii="Segoe UI Emoji" w:eastAsia="Segoe UI Emoji" w:hAnsi="Segoe UI Emoji" w:cs="Segoe UI Emoji"/>
+            </mc:Fallback>
+          </mc:AlternateContent>
+          <w:sz w:val="24"/>
+          <w:szCs w:val="24"/>
+        </w:rPr>
+        <mc:AlternateContent>
+          <mc:Choice Requires="w16se">
+            <w16se:symEx w16se:font="Segoe UI Emoji" w16se:char="2639"/>
+          </mc:Choice>
+          <mc:Fallback>
+            <w:t>☹</w:t>
+          </mc:Fallback>
+        </mc:AlternateContent>
+      </w:r>
+    </w:p>
+    <w:p>
+      <w:pPr>
+        <w:ind w:left="360"/>
+        <w:jc w:val="both"/>
+        <w:rPr>
+          <w:rFonts w:ascii="Georgia" w:hAnsi="Georgia"/>
+          <w:sz w:val="24"/>
+          <w:szCs w:val="24"/>
+        </w:rPr>
+      </w:pPr>
+    </w:p>
+    <w:p>
+      <w:pPr>
+        <w:ind w:left="360"/>
+        <w:jc w:val="both"/>
+        <w:rPr>
+          <w:rFonts w:ascii="Georgia" w:hAnsi="Georgia"/>
+          <w:sz w:val="24"/>
+          <w:szCs w:val="24"/>
+        </w:rPr>
+      </w:pPr>
+    </w:p>
+    <w:p>
+      <w:pPr>
+        <w:ind w:left="360"/>
+        <w:jc w:val="both"/>
+        <w:rPr>
+          <w:rFonts w:ascii="Georgia" w:hAnsi="Georgia"/>
+          <w:sz w:val="24"/>
+          <w:szCs w:val="24"/>
+        </w:rPr>
+      </w:pPr>
+    </w:p>
+    <w:p>
+      <w:pPr>
+        <w:ind w:left="360"/>
+        <w:jc w:val="both"/>
+        <w:rPr>
+          <w:rFonts w:ascii="Georgia" w:hAnsi="Georgia"/>
+          <w:sz w:val="24"/>
+          <w:szCs w:val="24"/>
+        </w:rPr>
+      </w:pPr>
+    </w:p>
+    <w:p>
+      <w:pPr>
+        <w:pStyle w:val="Prrafodelista"/>
+        <w:numPr>
+          <w:ilvl w:val="0"/>
+          <w:numId w:val="2"/>
+        </w:numPr>
         <w:jc w:val="both"/>
         <w:rPr>
           <w:rFonts w:ascii="Georgia" w:hAnsi="Georgia"/>
@@ -2102,10 +1666,7 @@
           </w14:shadow>
         </w:rPr>
       </w:pPr>
-    </w:p>
-    <w:p>
-      <w:pPr>
-        <w:jc w:val="both"/>
+      <w:r>
         <w:rPr>
           <w:rFonts w:ascii="Georgia" w:hAnsi="Georgia"/>
           <w:b/>
@@ -2118,16 +1679,10 @@
             </w14:srgbClr>
           </w14:shadow>
         </w:rPr>
-      </w:pPr>
-    </w:p>
-    <w:p>
-      <w:pPr>
-        <w:pStyle w:val="Prrafodelista"/>
-        <w:numPr>
-          <w:ilvl w:val="0"/>
-          <w:numId w:val="2"/>
-        </w:numPr>
-        <w:jc w:val="both"/>
+        <w:lastRenderedPageBreak/>
+        <w:t>4</w:t>
+      </w:r>
+      <w:r>
         <w:rPr>
           <w:rFonts w:ascii="Georgia" w:hAnsi="Georgia"/>
           <w:b/>
@@ -2140,35 +1695,6 @@
             </w14:srgbClr>
           </w14:shadow>
         </w:rPr>
-      </w:pPr>
-      <w:r>
-        <w:rPr>
-          <w:rFonts w:ascii="Georgia" w:hAnsi="Georgia"/>
-          <w:b/>
-          <w:bCs/>
-          <w:sz w:val="24"/>
-          <w:szCs w:val="24"/>
-          <w14:shadow w14:blurRad="50800" w14:dist="38100" w14:dir="10800000" w14:sx="100000" w14:sy="100000" w14:kx="0" w14:ky="0" w14:algn="r">
-            <w14:srgbClr w14:val="000000">
-              <w14:alpha w14:val="60000"/>
-            </w14:srgbClr>
-          </w14:shadow>
-        </w:rPr>
-        <w:t>4</w:t>
-      </w:r>
-      <w:r>
-        <w:rPr>
-          <w:rFonts w:ascii="Georgia" w:hAnsi="Georgia"/>
-          <w:b/>
-          <w:bCs/>
-          <w:sz w:val="24"/>
-          <w:szCs w:val="24"/>
-          <w14:shadow w14:blurRad="50800" w14:dist="38100" w14:dir="10800000" w14:sx="100000" w14:sy="100000" w14:kx="0" w14:ky="0" w14:algn="r">
-            <w14:srgbClr w14:val="000000">
-              <w14:alpha w14:val="60000"/>
-            </w14:srgbClr>
-          </w14:shadow>
-        </w:rPr>
         <w:t>er Pregunta:</w:t>
       </w:r>
     </w:p>
@@ -2186,6 +1712,7 @@
     <w:p>
       <w:pPr>
         <w:pStyle w:val="Prrafodelista"/>
+        <w:ind w:firstLine="696"/>
         <w:jc w:val="both"/>
         <w:rPr>
           <w:rFonts w:ascii="Georgia" w:hAnsi="Georgia"/>
@@ -2217,7 +1744,25 @@
           <w:sz w:val="24"/>
           <w:szCs w:val="24"/>
         </w:rPr>
-        <w:t xml:space="preserve">. En este sentido, quiero comentarle de ante mano que el código escrito para la versión recursiva de cola esta discutida en equipo con Astrid Alvarado(18-10938) de la cual llegamos a muchas formulas, muchas conclusiones, todas erradas claro, pero al final logramos de cierta forma hacer una “recursión de cola” razonable en tiempo, quizás no en implementación, pues se ve engorroso. </w:t>
+        <w:t xml:space="preserve">. En este sentido, quiero comentarle de ante mano que el código escrito para la versión recursiva de cola esta discutida en equipo con Astrid </w:t>
+      </w:r>
+      <w:proofErr w:type="gramStart"/>
+      <w:r>
+        <w:rPr>
+          <w:rFonts w:ascii="Georgia" w:hAnsi="Georgia"/>
+          <w:sz w:val="24"/>
+          <w:szCs w:val="24"/>
+        </w:rPr>
+        <w:t>Alvarado(</w:t>
+      </w:r>
+      <w:proofErr w:type="gramEnd"/>
+      <w:r>
+        <w:rPr>
+          <w:rFonts w:ascii="Georgia" w:hAnsi="Georgia"/>
+          <w:sz w:val="24"/>
+          <w:szCs w:val="24"/>
+        </w:rPr>
+        <w:t xml:space="preserve">18-10938) de la cual llegamos a muchas formulas, muchas conclusiones, todas erradas claro, pero al final logramos de cierta forma hacer una “recursión de cola” razonable en tiempo, quizás no en implementación, pues se ve engorroso. </w:t>
       </w:r>
     </w:p>
     <w:p>
@@ -2234,6 +1779,7 @@
     <w:p>
       <w:pPr>
         <w:pStyle w:val="Prrafodelista"/>
+        <w:ind w:firstLine="696"/>
         <w:jc w:val="both"/>
         <w:rPr>
           <w:rFonts w:ascii="Georgia" w:hAnsi="Georgia"/>
@@ -2322,7 +1868,7 @@
                     </pic:cNvPicPr>
                   </pic:nvPicPr>
                   <pic:blipFill>
-                    <a:blip r:embed="rId8">
+                    <a:blip r:embed="rId9">
                       <a:extLst>
                         <a:ext uri="{28A0092B-C50C-407E-A947-70E740481C1C}">
                           <a14:useLocalDpi xmlns:a14="http://schemas.microsoft.com/office/drawing/2010/main" val="0"/>
@@ -2378,15 +1924,7 @@
               <w:sz w:val="32"/>
               <w:szCs w:val="32"/>
             </w:rPr>
-            <m:t>α</m:t>
-          </m:r>
-          <m:r>
-            <w:rPr>
-              <w:rFonts w:ascii="Cambria Math" w:hAnsi="Cambria Math"/>
-              <w:sz w:val="32"/>
-              <w:szCs w:val="32"/>
-            </w:rPr>
-            <m:t xml:space="preserve">= 6 </m:t>
+            <m:t xml:space="preserve">α= 6 </m:t>
           </m:r>
           <m:r>
             <m:rPr>
@@ -2405,15 +1943,7 @@
               <w:sz w:val="32"/>
               <w:szCs w:val="32"/>
             </w:rPr>
-            <m:t>β</m:t>
-          </m:r>
-          <m:r>
-            <w:rPr>
-              <w:rFonts w:ascii="Cambria Math" w:hAnsi="Cambria Math"/>
-              <w:sz w:val="32"/>
-              <w:szCs w:val="32"/>
-            </w:rPr>
-            <m:t>= 6</m:t>
+            <m:t>β= 6</m:t>
           </m:r>
         </m:oMath>
       </m:oMathPara>
@@ -2452,21 +1982,20 @@
     </w:p>
     <w:p>
       <w:pPr>
-        <w:ind w:firstLine="708"/>
-        <w:jc w:val="both"/>
-        <w:rPr>
-          <w:rFonts w:ascii="Georgia" w:hAnsi="Georgia"/>
-          <w:sz w:val="24"/>
-          <w:szCs w:val="24"/>
-        </w:rPr>
-      </w:pPr>
-      <w:r>
-        <w:rPr>
-          <w:rFonts w:ascii="Georgia" w:hAnsi="Georgia"/>
-          <w:sz w:val="24"/>
-          <w:szCs w:val="24"/>
-        </w:rPr>
-        <w:lastRenderedPageBreak/>
+        <w:ind w:left="708" w:firstLine="708"/>
+        <w:jc w:val="both"/>
+        <w:rPr>
+          <w:rFonts w:ascii="Georgia" w:hAnsi="Georgia"/>
+          <w:sz w:val="24"/>
+          <w:szCs w:val="24"/>
+        </w:rPr>
+      </w:pPr>
+      <w:r>
+        <w:rPr>
+          <w:rFonts w:ascii="Georgia" w:hAnsi="Georgia"/>
+          <w:sz w:val="24"/>
+          <w:szCs w:val="24"/>
+        </w:rPr>
         <w:t>El archivo fuente que realiza los cálculos para la versión recursiva, recursiva de cola e iterativa se encuentran en el link a GitHub siguiente, así como también el archivo .</w:t>
       </w:r>
       <w:proofErr w:type="spellStart"/>
@@ -2506,15 +2035,15 @@
     </w:p>
     <w:p>
       <w:pPr>
-        <w:ind w:firstLine="708"/>
-        <w:jc w:val="both"/>
-        <w:rPr>
-          <w:rFonts w:ascii="Georgia" w:hAnsi="Georgia"/>
-          <w:sz w:val="24"/>
-          <w:szCs w:val="24"/>
-        </w:rPr>
-      </w:pPr>
-      <w:hyperlink r:id="rId9" w:history="1">
+        <w:ind w:left="708" w:firstLine="708"/>
+        <w:jc w:val="both"/>
+        <w:rPr>
+          <w:rFonts w:ascii="Georgia" w:hAnsi="Georgia"/>
+          <w:sz w:val="24"/>
+          <w:szCs w:val="24"/>
+        </w:rPr>
+      </w:pPr>
+      <w:hyperlink r:id="rId10" w:history="1">
         <w:r>
           <w:rPr>
             <w:rStyle w:val="Hipervnculo"/>
@@ -2528,21 +2057,22 @@
     </w:p>
     <w:p>
       <w:pPr>
-        <w:ind w:firstLine="708"/>
-        <w:jc w:val="both"/>
-        <w:rPr>
-          <w:rFonts w:ascii="Georgia" w:hAnsi="Georgia"/>
-          <w:sz w:val="24"/>
-          <w:szCs w:val="24"/>
-        </w:rPr>
-      </w:pPr>
-      <w:r>
-        <w:rPr>
-          <w:rFonts w:ascii="Georgia" w:hAnsi="Georgia"/>
-          <w:sz w:val="24"/>
-          <w:szCs w:val="24"/>
-        </w:rPr>
-        <w:t>La grafica se la presento a continuación, de la cual se esperar, que la versión iterativa es mas eficiente en todo caso que la propia versión recursiva de cola, sin embargo, la idea de una buena implementación de recursividad por cola debe ser tal que sea similar a una versión iterativa. Claro que se complico como se menciono anteriormente a nivel de implementación.</w:t>
+        <w:pStyle w:val="Prrafodelista"/>
+        <w:ind w:firstLine="696"/>
+        <w:jc w:val="both"/>
+        <w:rPr>
+          <w:rFonts w:ascii="Georgia" w:hAnsi="Georgia"/>
+          <w:sz w:val="24"/>
+          <w:szCs w:val="24"/>
+        </w:rPr>
+      </w:pPr>
+      <w:r>
+        <w:rPr>
+          <w:rFonts w:ascii="Georgia" w:hAnsi="Georgia"/>
+          <w:sz w:val="24"/>
+          <w:szCs w:val="24"/>
+        </w:rPr>
+        <w:t>La grafica se la presento a continuación, de la cual se esperar, que la versión iterativa es más eficiente en todo caso que la propia versión recursiva de cola, sin embargo, la idea de una buena implementación de recursividad por cola debe ser tal que sea similar a una versión iterativa. Claro que se complicó como se mencionó anteriormente a nivel de implementación.</w:t>
       </w:r>
     </w:p>
     <w:p>
@@ -2565,8 +2095,9 @@
         <w:rPr>
           <w:noProof/>
         </w:rPr>
+        <w:lastRenderedPageBreak/>
         <w:drawing>
-          <wp:anchor distT="0" distB="0" distL="114300" distR="114300" simplePos="0" relativeHeight="251661312" behindDoc="0" locked="0" layoutInCell="1" allowOverlap="1" wp14:anchorId="602F9E7C" wp14:editId="344C961A">
+          <wp:anchor distT="0" distB="0" distL="114300" distR="114300" simplePos="0" relativeHeight="251661312" behindDoc="0" locked="0" layoutInCell="1" allowOverlap="1" wp14:anchorId="602F9E7C" wp14:editId="48ED19ED">
             <wp:simplePos x="0" y="0"/>
             <wp:positionH relativeFrom="page">
               <wp:posOffset>33597</wp:posOffset>
@@ -2587,7 +2118,7 @@
             <wp:cNvGraphicFramePr/>
             <a:graphic xmlns:a="http://schemas.openxmlformats.org/drawingml/2006/main">
               <a:graphicData uri="http://schemas.openxmlformats.org/drawingml/2006/chart">
-                <c:chart xmlns:c="http://schemas.openxmlformats.org/drawingml/2006/chart" xmlns:r="http://schemas.openxmlformats.org/officeDocument/2006/relationships" r:id="rId10"/>
+                <c:chart xmlns:c="http://schemas.openxmlformats.org/drawingml/2006/chart" xmlns:r="http://schemas.openxmlformats.org/officeDocument/2006/relationships" r:id="rId11"/>
               </a:graphicData>
             </a:graphic>
             <wp14:sizeRelH relativeFrom="margin">
@@ -2654,35 +2185,111 @@
     </w:p>
     <w:p>
       <w:pPr>
-        <w:jc w:val="both"/>
-        <w:rPr>
-          <w:rFonts w:ascii="Georgia" w:hAnsi="Georgia"/>
-          <w:b/>
-          <w:bCs/>
-          <w:sz w:val="24"/>
-          <w:szCs w:val="24"/>
-          <w14:shadow w14:blurRad="50800" w14:dist="38100" w14:dir="10800000" w14:sx="100000" w14:sy="100000" w14:kx="0" w14:ky="0" w14:algn="r">
-            <w14:srgbClr w14:val="000000">
-              <w14:alpha w14:val="60000"/>
-            </w14:srgbClr>
-          </w14:shadow>
-        </w:rPr>
-      </w:pPr>
-    </w:p>
-    <w:p>
-      <w:pPr>
-        <w:jc w:val="both"/>
-        <w:rPr>
-          <w:rFonts w:ascii="Georgia" w:hAnsi="Georgia"/>
-          <w:b/>
-          <w:bCs/>
-          <w:sz w:val="24"/>
-          <w:szCs w:val="24"/>
-          <w14:shadow w14:blurRad="50800" w14:dist="38100" w14:dir="10800000" w14:sx="100000" w14:sy="100000" w14:kx="0" w14:ky="0" w14:algn="r">
-            <w14:srgbClr w14:val="000000">
-              <w14:alpha w14:val="60000"/>
-            </w14:srgbClr>
-          </w14:shadow>
+        <w:pStyle w:val="Prrafodelista"/>
+        <w:jc w:val="both"/>
+        <w:rPr>
+          <w:rFonts w:ascii="Georgia" w:hAnsi="Georgia"/>
+          <w:sz w:val="24"/>
+          <w:szCs w:val="24"/>
+        </w:rPr>
+      </w:pPr>
+    </w:p>
+    <w:p>
+      <w:pPr>
+        <w:pStyle w:val="Prrafodelista"/>
+        <w:ind w:firstLine="696"/>
+        <w:jc w:val="both"/>
+        <w:rPr>
+          <w:rFonts w:ascii="Georgia" w:hAnsi="Georgia"/>
+          <w:sz w:val="24"/>
+          <w:szCs w:val="24"/>
+        </w:rPr>
+      </w:pPr>
+      <w:r>
+        <w:rPr>
+          <w:rFonts w:ascii="Georgia" w:hAnsi="Georgia"/>
+          <w:sz w:val="24"/>
+          <w:szCs w:val="24"/>
+        </w:rPr>
+        <w:t>El lenguaje escogido fue Python.  Se arregla el link a los archivos esenciales en GitHub:</w:t>
+      </w:r>
+    </w:p>
+    <w:p>
+      <w:pPr>
+        <w:pStyle w:val="Prrafodelista"/>
+        <w:ind w:firstLine="696"/>
+        <w:jc w:val="both"/>
+        <w:rPr>
+          <w:rFonts w:ascii="Georgia" w:hAnsi="Georgia"/>
+          <w:sz w:val="24"/>
+          <w:szCs w:val="24"/>
+        </w:rPr>
+      </w:pPr>
+    </w:p>
+    <w:p>
+      <w:pPr>
+        <w:pStyle w:val="Prrafodelista"/>
+        <w:ind w:firstLine="696"/>
+        <w:jc w:val="both"/>
+        <w:rPr>
+          <w:rFonts w:ascii="Georgia" w:hAnsi="Georgia"/>
+          <w:sz w:val="24"/>
+          <w:szCs w:val="24"/>
+        </w:rPr>
+      </w:pPr>
+      <w:hyperlink r:id="rId12" w:history="1">
+        <w:r>
+          <w:rPr>
+            <w:rStyle w:val="Hipervnculo"/>
+            <w:rFonts w:ascii="Georgia" w:hAnsi="Georgia"/>
+            <w:sz w:val="24"/>
+            <w:szCs w:val="24"/>
+          </w:rPr>
+          <w:t>https://github.com/JMLTUnderCode/Programming/tree/main/USB_Lenguage_Programation/Parcial_2/Source_Pregunta5</w:t>
+        </w:r>
+      </w:hyperlink>
+    </w:p>
+    <w:p>
+      <w:pPr>
+        <w:pStyle w:val="Prrafodelista"/>
+        <w:ind w:firstLine="696"/>
+        <w:jc w:val="both"/>
+        <w:rPr>
+          <w:rFonts w:ascii="Georgia" w:hAnsi="Georgia"/>
+          <w:sz w:val="24"/>
+          <w:szCs w:val="24"/>
+        </w:rPr>
+      </w:pPr>
+    </w:p>
+    <w:p>
+      <w:pPr>
+        <w:pStyle w:val="Prrafodelista"/>
+        <w:ind w:firstLine="696"/>
+        <w:jc w:val="both"/>
+        <w:rPr>
+          <w:rFonts w:ascii="Georgia" w:hAnsi="Georgia"/>
+          <w:sz w:val="24"/>
+          <w:szCs w:val="24"/>
+        </w:rPr>
+      </w:pPr>
+      <w:r>
+        <w:rPr>
+          <w:rFonts w:ascii="Georgia" w:hAnsi="Georgia"/>
+          <w:sz w:val="24"/>
+          <w:szCs w:val="24"/>
+        </w:rPr>
+        <w:t>PD: No se imprimen los resultados para la versión optimizada de DESCRIBIR, pues no está implementada.</w:t>
+      </w:r>
+    </w:p>
+    <w:p>
+      <w:pPr>
+        <w:pStyle w:val="Prrafodelista"/>
+        <w:ind w:firstLine="696"/>
+        <w:jc w:val="both"/>
+        <w:rPr>
+          <w:rFonts w:ascii="Georgia" w:hAnsi="Georgia"/>
+          <w:sz w:val="24"/>
+          <w:szCs w:val="24"/>
         </w:rPr>
       </w:pPr>
     </w:p>
@@ -4303,7 +3910,7 @@
   <w:style w:type="paragraph" w:default="1" w:styleId="Normal">
     <w:name w:val="Normal"/>
     <w:qFormat/>
-    <w:rsid w:val="00900767"/>
+    <w:rsid w:val="001A045B"/>
   </w:style>
   <w:style w:type="character" w:default="1" w:styleId="Fuentedeprrafopredeter">
     <w:name w:val="Default Paragraph Font"/>
@@ -4428,10 +4035,10 @@
           <c:layoutTarget val="inner"/>
           <c:xMode val="edge"/>
           <c:yMode val="edge"/>
-          <c:x val="0.1465331513276143"/>
-          <c:y val="2.67022696929239E-2"/>
-          <c:w val="0.56896282092852268"/>
-          <c:h val="0.84155672129768821"/>
+          <c:x val="0.1363653831527287"/>
+          <c:y val="0.11867675419077288"/>
+          <c:w val="0.80621074500918699"/>
+          <c:h val="0.74661531794506997"/>
         </c:manualLayout>
       </c:layout>
       <c:scatterChart>
@@ -4475,6 +4082,64 @@
               <a:effectLst/>
             </c:spPr>
           </c:marker>
+          <c:dLbls>
+            <c:spPr>
+              <a:noFill/>
+              <a:ln>
+                <a:noFill/>
+              </a:ln>
+              <a:effectLst/>
+            </c:spPr>
+            <c:txPr>
+              <a:bodyPr rot="0" spcFirstLastPara="1" vertOverflow="ellipsis" vert="horz" wrap="square" lIns="38100" tIns="19050" rIns="38100" bIns="19050" anchor="ctr" anchorCtr="1">
+                <a:spAutoFit/>
+              </a:bodyPr>
+              <a:lstStyle/>
+              <a:p>
+                <a:pPr>
+                  <a:defRPr sz="900" b="0" i="0" u="none" strike="noStrike" kern="1200" baseline="0">
+                    <a:solidFill>
+                      <a:schemeClr val="tx1">
+                        <a:lumMod val="75000"/>
+                        <a:lumOff val="25000"/>
+                      </a:schemeClr>
+                    </a:solidFill>
+                    <a:latin typeface="+mn-lt"/>
+                    <a:ea typeface="+mn-ea"/>
+                    <a:cs typeface="+mn-cs"/>
+                  </a:defRPr>
+                </a:pPr>
+                <a:endParaRPr lang="es-ES"/>
+              </a:p>
+            </c:txPr>
+            <c:dLblPos val="l"/>
+            <c:showLegendKey val="0"/>
+            <c:showVal val="1"/>
+            <c:showCatName val="0"/>
+            <c:showSerName val="0"/>
+            <c:showPercent val="0"/>
+            <c:showBubbleSize val="0"/>
+            <c:showLeaderLines val="0"/>
+            <c:extLst>
+              <c:ext xmlns:c15="http://schemas.microsoft.com/office/drawing/2012/chart" uri="{CE6537A1-D6FC-4f65-9D91-7224C49458BB}">
+                <c15:showLeaderLines val="1"/>
+                <c15:leaderLines>
+                  <c:spPr>
+                    <a:ln w="9525" cap="flat" cmpd="sng" algn="ctr">
+                      <a:solidFill>
+                        <a:schemeClr val="tx1">
+                          <a:lumMod val="35000"/>
+                          <a:lumOff val="65000"/>
+                        </a:schemeClr>
+                      </a:solidFill>
+                      <a:round/>
+                    </a:ln>
+                    <a:effectLst/>
+                  </c:spPr>
+                </c15:leaderLines>
+              </c:ext>
+            </c:extLst>
+          </c:dLbls>
           <c:xVal>
             <c:numRef>
               <c:f>means_time_family_function!$A$2:$A$9</c:f>
@@ -4586,6 +4251,64 @@
               <a:effectLst/>
             </c:spPr>
           </c:marker>
+          <c:dLbls>
+            <c:spPr>
+              <a:noFill/>
+              <a:ln>
+                <a:noFill/>
+              </a:ln>
+              <a:effectLst/>
+            </c:spPr>
+            <c:txPr>
+              <a:bodyPr rot="0" spcFirstLastPara="1" vertOverflow="ellipsis" vert="horz" wrap="square" lIns="38100" tIns="19050" rIns="38100" bIns="19050" anchor="ctr" anchorCtr="1">
+                <a:spAutoFit/>
+              </a:bodyPr>
+              <a:lstStyle/>
+              <a:p>
+                <a:pPr>
+                  <a:defRPr sz="900" b="0" i="0" u="none" strike="noStrike" kern="1200" baseline="0">
+                    <a:solidFill>
+                      <a:schemeClr val="tx1">
+                        <a:lumMod val="75000"/>
+                        <a:lumOff val="25000"/>
+                      </a:schemeClr>
+                    </a:solidFill>
+                    <a:latin typeface="+mn-lt"/>
+                    <a:ea typeface="+mn-ea"/>
+                    <a:cs typeface="+mn-cs"/>
+                  </a:defRPr>
+                </a:pPr>
+                <a:endParaRPr lang="es-ES"/>
+              </a:p>
+            </c:txPr>
+            <c:dLblPos val="t"/>
+            <c:showLegendKey val="0"/>
+            <c:showVal val="1"/>
+            <c:showCatName val="0"/>
+            <c:showSerName val="0"/>
+            <c:showPercent val="0"/>
+            <c:showBubbleSize val="0"/>
+            <c:showLeaderLines val="0"/>
+            <c:extLst>
+              <c:ext xmlns:c15="http://schemas.microsoft.com/office/drawing/2012/chart" uri="{CE6537A1-D6FC-4f65-9D91-7224C49458BB}">
+                <c15:showLeaderLines val="1"/>
+                <c15:leaderLines>
+                  <c:spPr>
+                    <a:ln w="9525" cap="flat" cmpd="sng" algn="ctr">
+                      <a:solidFill>
+                        <a:schemeClr val="tx1">
+                          <a:lumMod val="35000"/>
+                          <a:lumOff val="65000"/>
+                        </a:schemeClr>
+                      </a:solidFill>
+                      <a:round/>
+                    </a:ln>
+                    <a:effectLst/>
+                  </c:spPr>
+                </c15:leaderLines>
+              </c:ext>
+            </c:extLst>
+          </c:dLbls>
           <c:xVal>
             <c:numRef>
               <c:f>means_time_family_function!$A$2:$A$9</c:f>
@@ -4697,6 +4420,64 @@
               <a:effectLst/>
             </c:spPr>
           </c:marker>
+          <c:dLbls>
+            <c:spPr>
+              <a:noFill/>
+              <a:ln>
+                <a:noFill/>
+              </a:ln>
+              <a:effectLst/>
+            </c:spPr>
+            <c:txPr>
+              <a:bodyPr rot="0" spcFirstLastPara="1" vertOverflow="ellipsis" vert="horz" wrap="square" lIns="38100" tIns="19050" rIns="38100" bIns="19050" anchor="ctr" anchorCtr="1">
+                <a:spAutoFit/>
+              </a:bodyPr>
+              <a:lstStyle/>
+              <a:p>
+                <a:pPr>
+                  <a:defRPr sz="900" b="0" i="0" u="none" strike="noStrike" kern="1200" baseline="0">
+                    <a:solidFill>
+                      <a:schemeClr val="tx1">
+                        <a:lumMod val="75000"/>
+                        <a:lumOff val="25000"/>
+                      </a:schemeClr>
+                    </a:solidFill>
+                    <a:latin typeface="+mn-lt"/>
+                    <a:ea typeface="+mn-ea"/>
+                    <a:cs typeface="+mn-cs"/>
+                  </a:defRPr>
+                </a:pPr>
+                <a:endParaRPr lang="es-ES"/>
+              </a:p>
+            </c:txPr>
+            <c:dLblPos val="b"/>
+            <c:showLegendKey val="0"/>
+            <c:showVal val="1"/>
+            <c:showCatName val="0"/>
+            <c:showSerName val="0"/>
+            <c:showPercent val="0"/>
+            <c:showBubbleSize val="0"/>
+            <c:showLeaderLines val="0"/>
+            <c:extLst>
+              <c:ext xmlns:c15="http://schemas.microsoft.com/office/drawing/2012/chart" uri="{CE6537A1-D6FC-4f65-9D91-7224C49458BB}">
+                <c15:showLeaderLines val="1"/>
+                <c15:leaderLines>
+                  <c:spPr>
+                    <a:ln w="9525" cap="flat" cmpd="sng" algn="ctr">
+                      <a:solidFill>
+                        <a:schemeClr val="tx1">
+                          <a:lumMod val="35000"/>
+                          <a:lumOff val="65000"/>
+                        </a:schemeClr>
+                      </a:solidFill>
+                      <a:round/>
+                    </a:ln>
+                    <a:effectLst/>
+                  </c:spPr>
+                </c15:leaderLines>
+              </c:ext>
+            </c:extLst>
+          </c:dLbls>
           <c:xVal>
             <c:numRef>
               <c:f>means_time_family_function!$A$2:$A$9</c:f>
@@ -5033,10 +4814,10 @@
         <c:manualLayout>
           <c:xMode val="edge"/>
           <c:yMode val="edge"/>
-          <c:x val="0.70932058759558969"/>
-          <c:y val="0.33796009143716849"/>
-          <c:w val="0.27724488175632855"/>
-          <c:h val="0.28826957377991302"/>
+          <c:x val="0.12297928951051938"/>
+          <c:y val="2.698260848235092E-3"/>
+          <c:w val="0.7873279185297567"/>
+          <c:h val="0.10728752363898438"/>
         </c:manualLayout>
       </c:layout>
       <c:overlay val="0"/>

</xml_diff>